<commit_message>
add date and observations to template
</commit_message>
<xml_diff>
--- a/storage/app/models/control_de.docx
+++ b/storage/app/models/control_de.docx
@@ -1,20 +1,29 @@
 
 <file path=word/document.xml><?xml version="1.0" encoding="utf-8"?>
-<w:document xmlns:wpc="http://schemas.microsoft.com/office/word/2010/wordprocessingCanvas" xmlns:cx="http://schemas.microsoft.com/office/drawing/2014/chartex" xmlns:cx1="http://schemas.microsoft.com/office/drawing/2015/9/8/chartex" xmlns:mc="http://schemas.openxmlformats.org/markup-compatibility/2006" xmlns:o="urn:schemas-microsoft-com:office:office" xmlns:r="http://schemas.openxmlformats.org/officeDocument/2006/relationships" xmlns:m="http://schemas.openxmlformats.org/officeDocument/2006/math" xmlns:v="urn:schemas-microsoft-com:vml" xmlns:wp14="http://schemas.microsoft.com/office/word/2010/wordprocessingDrawing" xmlns:wp="http://schemas.openxmlformats.org/drawingml/2006/wordprocessingDrawing" xmlns:w10="urn:schemas-microsoft-com:office:word" xmlns:w="http://schemas.openxmlformats.org/wordprocessingml/2006/main" xmlns:w14="http://schemas.microsoft.com/office/word/2010/wordml" xmlns:w15="http://schemas.microsoft.com/office/word/2012/wordml" xmlns:w16se="http://schemas.microsoft.com/office/word/2015/wordml/symex" xmlns:wpg="http://schemas.microsoft.com/office/word/2010/wordprocessingGroup" xmlns:wpi="http://schemas.microsoft.com/office/word/2010/wordprocessingInk" xmlns:wne="http://schemas.microsoft.com/office/word/2006/wordml" xmlns:wps="http://schemas.microsoft.com/office/word/2010/wordprocessingShape" mc:Ignorable="w14 w15 w16se wp14">
+<w:document xmlns:o="urn:schemas-microsoft-com:office:office" xmlns:r="http://schemas.openxmlformats.org/officeDocument/2006/relationships" xmlns:v="urn:schemas-microsoft-com:vml" xmlns:w="http://schemas.openxmlformats.org/wordprocessingml/2006/main" xmlns:w10="urn:schemas-microsoft-com:office:word" xmlns:wp="http://schemas.openxmlformats.org/drawingml/2006/wordprocessingDrawing" xmlns:wps="http://schemas.microsoft.com/office/word/2010/wordprocessingShape" xmlns:wpg="http://schemas.microsoft.com/office/word/2010/wordprocessingGroup" xmlns:mc="http://schemas.openxmlformats.org/markup-compatibility/2006" xmlns:wp14="http://schemas.microsoft.com/office/word/2010/wordprocessingDrawing" xmlns:w14="http://schemas.microsoft.com/office/word/2010/wordml" xmlns:w15="http://schemas.microsoft.com/office/word/2012/wordml" mc:Ignorable="w14 wp14 w15">
   <w:body>
     <w:tbl>
       <w:tblPr>
         <w:tblStyle w:val="Tabellenraster"/>
         <w:tblW w:w="9060" w:type="dxa"/>
+        <w:jc w:val="left"/>
+        <w:tblInd w:w="0" w:type="dxa"/>
         <w:tblLayout w:type="fixed"/>
-        <w:tblLook w:val="04A0" w:firstRow="1" w:lastRow="0" w:firstColumn="1" w:lastColumn="0" w:noHBand="0" w:noVBand="1"/>
+        <w:tblCellMar>
+          <w:top w:w="0" w:type="dxa"/>
+          <w:left w:w="108" w:type="dxa"/>
+          <w:bottom w:w="0" w:type="dxa"/>
+          <w:right w:w="108" w:type="dxa"/>
+        </w:tblCellMar>
+        <w:tblLook w:val="04a0" w:noHBand="0" w:noVBand="1" w:firstColumn="1" w:lastRow="0" w:lastColumn="0" w:firstRow="1"/>
       </w:tblPr>
       <w:tblGrid>
-        <w:gridCol w:w="1412"/>
+        <w:gridCol w:w="1411"/>
         <w:gridCol w:w="6077"/>
         <w:gridCol w:w="1571"/>
       </w:tblGrid>
       <w:tr>
+        <w:trPr/>
         <w:tc>
           <w:tcPr>
             <w:tcW w:w="7488" w:type="dxa"/>
@@ -24,42 +33,28 @@
               <w:left w:val="nil"/>
               <w:bottom w:val="nil"/>
             </w:tcBorders>
-            <w:shd w:val="clear" w:color="auto" w:fill="auto"/>
+            <w:shd w:color="auto" w:fill="auto" w:val="clear"/>
           </w:tcPr>
           <w:p>
             <w:pPr>
               <w:pStyle w:val="Default"/>
-              <w:widowControl w:val="0"/>
+              <w:widowControl w:val="false"/>
+              <w:suppressAutoHyphens w:val="true"/>
               <w:spacing w:before="114" w:after="114"/>
+              <w:jc w:val="left"/>
+              <w:rPr>
+                <w:kern w:val="0"/>
+                <w:lang w:val="fr-LU" w:eastAsia="en-US" w:bidi="ar-SA"/>
+              </w:rPr>
             </w:pPr>
             <w:r>
               <w:rPr>
                 <w:b/>
                 <w:bCs/>
-              </w:rPr>
-              <w:t>${</w:t>
-            </w:r>
-            <w:proofErr w:type="spellStart"/>
-            <w:r>
-              <w:rPr>
-                <w:b/>
-                <w:bCs/>
-              </w:rPr>
-              <w:t>name</w:t>
-            </w:r>
-            <w:proofErr w:type="spellEnd"/>
-            <w:r>
-              <w:rPr>
-                <w:b/>
-                <w:bCs/>
-              </w:rPr>
-              <w:t>}</w:t>
-            </w:r>
-            <w:r>
-              <w:rPr>
-                <w:b/>
-                <w:bCs/>
-              </w:rPr>
+                <w:kern w:val="0"/>
+                <w:lang w:val="fr-LU" w:eastAsia="en-US" w:bidi="ar-SA"/>
+              </w:rPr>
+              <w:t>${name}</w:t>
               <w:br/>
               <w:t>${scope}</w:t>
             </w:r>
@@ -68,12 +63,14 @@
         <w:tc>
           <w:tcPr>
             <w:tcW w:w="1571" w:type="dxa"/>
-            <w:shd w:val="clear" w:color="auto" w:fill="auto"/>
+            <w:tcBorders/>
+            <w:shd w:color="auto" w:fill="auto" w:val="clear"/>
           </w:tcPr>
           <w:p>
             <w:pPr>
               <w:pStyle w:val="Default"/>
-              <w:widowControl w:val="0"/>
+              <w:widowControl w:val="false"/>
+              <w:suppressAutoHyphens w:val="true"/>
               <w:spacing w:before="113" w:after="113"/>
               <w:jc w:val="center"/>
               <w:rPr>
@@ -82,25 +79,29 @@
             </w:pPr>
             <w:r>
               <w:rPr>
+                <w:kern w:val="0"/>
                 <w:sz w:val="20"/>
+                <w:lang w:val="fr-LU" w:eastAsia="en-US" w:bidi="ar-SA"/>
               </w:rPr>
               <w:t>${</w:t>
             </w:r>
-            <w:proofErr w:type="spellStart"/>
             <w:r>
               <w:rPr>
                 <w:rFonts w:eastAsia="Times New Roman" w:cs="Times New Roman"/>
                 <w:b/>
                 <w:smallCaps/>
                 <w:color w:val="auto"/>
+                <w:kern w:val="0"/>
                 <w:szCs w:val="20"/>
+                <w:lang w:val="fr-LU" w:eastAsia="en-US" w:bidi="ar-SA"/>
               </w:rPr>
               <w:t>ref</w:t>
             </w:r>
-            <w:proofErr w:type="spellEnd"/>
             <w:r>
               <w:rPr>
+                <w:kern w:val="0"/>
                 <w:sz w:val="20"/>
+                <w:lang w:val="fr-LU" w:eastAsia="en-US" w:bidi="ar-SA"/>
               </w:rPr>
               <w:t>}</w:t>
             </w:r>
@@ -108,27 +109,41 @@
         </w:tc>
       </w:tr>
       <w:tr>
+        <w:trPr/>
         <w:tc>
           <w:tcPr>
-            <w:tcW w:w="1412" w:type="dxa"/>
+            <w:tcW w:w="1411" w:type="dxa"/>
             <w:tcBorders>
               <w:top w:val="nil"/>
               <w:left w:val="nil"/>
               <w:bottom w:val="nil"/>
               <w:right w:val="nil"/>
             </w:tcBorders>
-            <w:shd w:val="clear" w:color="auto" w:fill="auto"/>
+            <w:shd w:color="auto" w:fill="auto" w:val="clear"/>
           </w:tcPr>
           <w:p>
             <w:pPr>
               <w:pStyle w:val="Default"/>
-              <w:widowControl w:val="0"/>
+              <w:widowControl w:val="false"/>
+              <w:suppressAutoHyphens w:val="true"/>
+              <w:spacing w:before="0" w:after="0"/>
+              <w:jc w:val="left"/>
+              <w:rPr>
+                <w:kern w:val="0"/>
+                <w:lang w:val="fr-LU" w:eastAsia="en-US" w:bidi="ar-SA"/>
+              </w:rPr>
             </w:pPr>
+            <w:r>
+              <w:rPr>
+                <w:kern w:val="0"/>
+                <w:lang w:val="fr-LU" w:eastAsia="en-US" w:bidi="ar-SA"/>
+              </w:rPr>
+            </w:r>
           </w:p>
         </w:tc>
         <w:tc>
           <w:tcPr>
-            <w:tcW w:w="7647" w:type="dxa"/>
+            <w:tcW w:w="7648" w:type="dxa"/>
             <w:gridSpan w:val="2"/>
             <w:tcBorders>
               <w:top w:val="nil"/>
@@ -136,43 +151,66 @@
               <w:bottom w:val="nil"/>
               <w:right w:val="nil"/>
             </w:tcBorders>
-            <w:shd w:val="clear" w:color="auto" w:fill="auto"/>
+            <w:shd w:color="auto" w:fill="auto" w:val="clear"/>
           </w:tcPr>
           <w:p>
             <w:pPr>
               <w:pStyle w:val="Default"/>
-              <w:widowControl w:val="0"/>
+              <w:widowControl w:val="false"/>
+              <w:suppressAutoHyphens w:val="true"/>
+              <w:spacing w:before="0" w:after="0"/>
+              <w:jc w:val="left"/>
+              <w:rPr>
+                <w:kern w:val="0"/>
+                <w:lang w:val="fr-LU" w:eastAsia="en-US" w:bidi="ar-SA"/>
+              </w:rPr>
             </w:pPr>
+            <w:r>
+              <w:rPr>
+                <w:kern w:val="0"/>
+                <w:lang w:val="fr-LU" w:eastAsia="en-US" w:bidi="ar-SA"/>
+              </w:rPr>
+            </w:r>
           </w:p>
         </w:tc>
       </w:tr>
       <w:tr>
+        <w:trPr/>
         <w:tc>
           <w:tcPr>
-            <w:tcW w:w="1412" w:type="dxa"/>
+            <w:tcW w:w="1411" w:type="dxa"/>
             <w:tcBorders>
               <w:top w:val="nil"/>
               <w:left w:val="nil"/>
               <w:bottom w:val="nil"/>
               <w:right w:val="nil"/>
             </w:tcBorders>
-            <w:shd w:val="clear" w:color="auto" w:fill="auto"/>
+            <w:shd w:color="auto" w:fill="auto" w:val="clear"/>
           </w:tcPr>
           <w:p>
             <w:pPr>
               <w:pStyle w:val="Default"/>
-              <w:widowControl w:val="0"/>
+              <w:widowControl w:val="false"/>
+              <w:suppressAutoHyphens w:val="true"/>
+              <w:spacing w:before="0" w:after="0"/>
+              <w:jc w:val="left"/>
+              <w:rPr>
+                <w:kern w:val="0"/>
+                <w:lang w:val="fr-LU" w:eastAsia="en-US" w:bidi="ar-SA"/>
+              </w:rPr>
             </w:pPr>
-            <w:proofErr w:type="spellStart"/>
             <w:r>
+              <w:rPr>
+                <w:kern w:val="0"/>
+                <w:lang w:val="fr-LU" w:eastAsia="en-US" w:bidi="ar-SA"/>
+              </w:rPr>
               <w:t>Ziel</w:t>
             </w:r>
-            <w:proofErr w:type="spellEnd"/>
           </w:p>
         </w:tc>
         <w:tc>
           <w:tcPr>
-            <w:tcW w:w="7647" w:type="dxa"/>
+            <w:tcW w:w="7648" w:type="dxa"/>
             <w:gridSpan w:val="2"/>
             <w:tcBorders>
               <w:top w:val="nil"/>
@@ -180,44 +218,67 @@
               <w:bottom w:val="nil"/>
               <w:right w:val="nil"/>
             </w:tcBorders>
-            <w:shd w:val="clear" w:color="auto" w:fill="auto"/>
+            <w:shd w:color="auto" w:fill="auto" w:val="clear"/>
           </w:tcPr>
           <w:p>
             <w:pPr>
               <w:pStyle w:val="Default"/>
-              <w:widowControl w:val="0"/>
+              <w:widowControl w:val="false"/>
+              <w:suppressAutoHyphens w:val="true"/>
+              <w:spacing w:before="0" w:after="0"/>
+              <w:jc w:val="left"/>
+              <w:rPr>
+                <w:kern w:val="0"/>
+                <w:lang w:val="fr-LU" w:eastAsia="en-US" w:bidi="ar-SA"/>
+              </w:rPr>
             </w:pPr>
             <w:r>
+              <w:rPr>
+                <w:kern w:val="0"/>
+                <w:lang w:val="fr-LU" w:eastAsia="en-US" w:bidi="ar-SA"/>
+              </w:rPr>
               <w:t xml:space="preserve">${objective} </w:t>
             </w:r>
           </w:p>
         </w:tc>
       </w:tr>
       <w:tr>
+        <w:trPr/>
         <w:tc>
           <w:tcPr>
-            <w:tcW w:w="1412" w:type="dxa"/>
+            <w:tcW w:w="1411" w:type="dxa"/>
             <w:tcBorders>
               <w:top w:val="nil"/>
               <w:left w:val="nil"/>
               <w:bottom w:val="nil"/>
               <w:right w:val="nil"/>
             </w:tcBorders>
-            <w:shd w:val="clear" w:color="auto" w:fill="auto"/>
+            <w:shd w:color="auto" w:fill="auto" w:val="clear"/>
           </w:tcPr>
           <w:p>
             <w:pPr>
               <w:pStyle w:val="Default"/>
-              <w:widowControl w:val="0"/>
+              <w:widowControl w:val="false"/>
+              <w:suppressAutoHyphens w:val="true"/>
+              <w:spacing w:before="0" w:after="0"/>
+              <w:jc w:val="left"/>
+              <w:rPr>
+                <w:kern w:val="0"/>
+                <w:lang w:val="fr-LU" w:eastAsia="en-US" w:bidi="ar-SA"/>
+              </w:rPr>
             </w:pPr>
             <w:r>
+              <w:rPr>
+                <w:kern w:val="0"/>
+                <w:lang w:val="fr-LU" w:eastAsia="en-US" w:bidi="ar-SA"/>
+              </w:rPr>
               <w:t>Attribut</w:t>
             </w:r>
           </w:p>
         </w:tc>
         <w:tc>
           <w:tcPr>
-            <w:tcW w:w="7647" w:type="dxa"/>
+            <w:tcW w:w="7648" w:type="dxa"/>
             <w:gridSpan w:val="2"/>
             <w:tcBorders>
               <w:top w:val="nil"/>
@@ -225,55 +286,67 @@
               <w:bottom w:val="nil"/>
               <w:right w:val="nil"/>
             </w:tcBorders>
-            <w:shd w:val="clear" w:color="auto" w:fill="auto"/>
+            <w:shd w:color="auto" w:fill="auto" w:val="clear"/>
           </w:tcPr>
           <w:p>
             <w:pPr>
               <w:pStyle w:val="Default"/>
-              <w:widowControl w:val="0"/>
+              <w:widowControl w:val="false"/>
+              <w:suppressAutoHyphens w:val="true"/>
+              <w:spacing w:before="0" w:after="0"/>
+              <w:jc w:val="left"/>
+              <w:rPr>
+                <w:kern w:val="0"/>
+                <w:lang w:val="fr-LU" w:eastAsia="en-US" w:bidi="ar-SA"/>
+              </w:rPr>
             </w:pPr>
             <w:r>
-              <w:t>$</w:t>
-            </w:r>
-            <w:r>
-              <w:t>{</w:t>
-            </w:r>
-            <w:proofErr w:type="spellStart"/>
-            <w:r>
-              <w:t>attributes</w:t>
-            </w:r>
-            <w:proofErr w:type="spellEnd"/>
-            <w:r>
-              <w:t>}</w:t>
+              <w:rPr>
+                <w:kern w:val="0"/>
+                <w:lang w:val="fr-LU" w:eastAsia="en-US" w:bidi="ar-SA"/>
+              </w:rPr>
+              <w:t>${attributes}</w:t>
             </w:r>
           </w:p>
         </w:tc>
       </w:tr>
       <w:tr>
+        <w:trPr/>
         <w:tc>
           <w:tcPr>
-            <w:tcW w:w="1412" w:type="dxa"/>
+            <w:tcW w:w="1411" w:type="dxa"/>
             <w:tcBorders>
               <w:top w:val="nil"/>
               <w:left w:val="nil"/>
               <w:bottom w:val="nil"/>
               <w:right w:val="nil"/>
             </w:tcBorders>
-            <w:shd w:val="clear" w:color="auto" w:fill="auto"/>
+            <w:shd w:color="auto" w:fill="auto" w:val="clear"/>
           </w:tcPr>
           <w:p>
             <w:pPr>
               <w:pStyle w:val="Default"/>
-              <w:widowControl w:val="0"/>
+              <w:widowControl w:val="false"/>
+              <w:suppressAutoHyphens w:val="true"/>
+              <w:spacing w:before="0" w:after="0"/>
+              <w:jc w:val="left"/>
+              <w:rPr>
+                <w:kern w:val="0"/>
+                <w:lang w:val="fr-LU" w:eastAsia="en-US" w:bidi="ar-SA"/>
+              </w:rPr>
             </w:pPr>
             <w:r>
+              <w:rPr>
+                <w:kern w:val="0"/>
+                <w:lang w:val="fr-LU" w:eastAsia="en-US" w:bidi="ar-SA"/>
+              </w:rPr>
               <w:t>Scope</w:t>
             </w:r>
           </w:p>
         </w:tc>
         <w:tc>
           <w:tcPr>
-            <w:tcW w:w="7647" w:type="dxa"/>
+            <w:tcW w:w="7648" w:type="dxa"/>
             <w:gridSpan w:val="2"/>
             <w:tcBorders>
               <w:top w:val="nil"/>
@@ -281,14 +354,25 @@
               <w:bottom w:val="nil"/>
               <w:right w:val="nil"/>
             </w:tcBorders>
-            <w:shd w:val="clear" w:color="auto" w:fill="auto"/>
+            <w:shd w:color="auto" w:fill="auto" w:val="clear"/>
           </w:tcPr>
           <w:p>
             <w:pPr>
               <w:pStyle w:val="Default"/>
-              <w:widowControl w:val="0"/>
+              <w:widowControl w:val="false"/>
+              <w:suppressAutoHyphens w:val="true"/>
+              <w:spacing w:before="0" w:after="0"/>
+              <w:jc w:val="left"/>
+              <w:rPr>
+                <w:kern w:val="0"/>
+                <w:lang w:val="fr-LU" w:eastAsia="en-US" w:bidi="ar-SA"/>
+              </w:rPr>
             </w:pPr>
             <w:r>
+              <w:rPr>
+                <w:kern w:val="0"/>
+                <w:lang w:val="fr-LU" w:eastAsia="en-US" w:bidi="ar-SA"/>
+              </w:rPr>
               <w:t>${model}</w:t>
             </w:r>
           </w:p>
@@ -298,17 +382,21 @@
     <w:p>
       <w:pPr>
         <w:pStyle w:val="Default"/>
+        <w:rPr/>
       </w:pPr>
+      <w:r>
+        <w:rPr/>
+      </w:r>
     </w:p>
     <w:p>
       <w:pPr>
         <w:pStyle w:val="Default"/>
         <w:rPr>
           <w:b/>
+          <w:b/>
           <w:bCs/>
         </w:rPr>
       </w:pPr>
-      <w:proofErr w:type="spellStart"/>
       <w:r>
         <w:rPr>
           <w:b/>
@@ -316,77 +404,133 @@
         </w:rPr>
         <w:t>Beobachtungen</w:t>
       </w:r>
-      <w:proofErr w:type="spellEnd"/>
     </w:p>
     <w:p>
       <w:pPr>
         <w:pStyle w:val="Default"/>
+        <w:rPr/>
       </w:pPr>
+      <w:r>
+        <w:rPr/>
+      </w:r>
     </w:p>
     <w:p>
       <w:pPr>
         <w:pStyle w:val="Default"/>
+        <w:rPr/>
       </w:pPr>
+      <w:r>
+        <w:rPr/>
+        <w:t>${observations}</w:t>
+      </w:r>
     </w:p>
     <w:p>
       <w:pPr>
         <w:pStyle w:val="Default"/>
+        <w:rPr/>
       </w:pPr>
+      <w:r>
+        <w:rPr/>
+      </w:r>
     </w:p>
     <w:p>
       <w:pPr>
         <w:pStyle w:val="Default"/>
+        <w:rPr/>
       </w:pPr>
+      <w:r>
+        <w:rPr/>
+      </w:r>
     </w:p>
     <w:p>
       <w:pPr>
         <w:pStyle w:val="Default"/>
+        <w:rPr/>
       </w:pPr>
+      <w:r>
+        <w:rPr/>
+      </w:r>
     </w:p>
     <w:p>
       <w:pPr>
         <w:pStyle w:val="Default"/>
+        <w:rPr/>
       </w:pPr>
+      <w:r>
+        <w:rPr/>
+      </w:r>
     </w:p>
     <w:p>
       <w:pPr>
         <w:pStyle w:val="Default"/>
+        <w:rPr/>
       </w:pPr>
+      <w:r>
+        <w:rPr/>
+      </w:r>
     </w:p>
     <w:p>
       <w:pPr>
         <w:pStyle w:val="Default"/>
+        <w:rPr/>
       </w:pPr>
+      <w:r>
+        <w:rPr/>
+      </w:r>
     </w:p>
     <w:p>
       <w:pPr>
         <w:pStyle w:val="Default"/>
+        <w:rPr/>
       </w:pPr>
+      <w:r>
+        <w:rPr/>
+      </w:r>
     </w:p>
     <w:p>
       <w:pPr>
         <w:pStyle w:val="Default"/>
+        <w:rPr/>
       </w:pPr>
+      <w:r>
+        <w:rPr/>
+      </w:r>
     </w:p>
     <w:p>
       <w:pPr>
         <w:pStyle w:val="Default"/>
+        <w:rPr/>
       </w:pPr>
+      <w:r>
+        <w:rPr/>
+      </w:r>
     </w:p>
     <w:p>
       <w:pPr>
         <w:pStyle w:val="Default"/>
+        <w:rPr/>
       </w:pPr>
+      <w:r>
+        <w:rPr/>
+      </w:r>
     </w:p>
     <w:p>
       <w:pPr>
         <w:pStyle w:val="Default"/>
+        <w:rPr/>
       </w:pPr>
+      <w:r>
+        <w:rPr/>
+      </w:r>
     </w:p>
     <w:p>
       <w:pPr>
         <w:pStyle w:val="Default"/>
+        <w:rPr/>
       </w:pPr>
+      <w:r>
+        <w:rPr/>
+      </w:r>
     </w:p>
     <w:p>
       <w:pPr>
@@ -394,10 +538,10 @@
         <w:spacing w:before="113" w:after="113"/>
         <w:rPr>
           <w:b/>
+          <w:b/>
           <w:bCs/>
         </w:rPr>
       </w:pPr>
-      <w:proofErr w:type="spellStart"/>
       <w:r>
         <w:rPr>
           <w:b/>
@@ -405,50 +549,81 @@
         </w:rPr>
         <w:t>Bewertung</w:t>
       </w:r>
-      <w:proofErr w:type="spellEnd"/>
     </w:p>
     <w:tbl>
       <w:tblPr>
         <w:tblStyle w:val="Tabellenraster"/>
         <w:tblW w:w="4245" w:type="dxa"/>
+        <w:jc w:val="left"/>
+        <w:tblInd w:w="0" w:type="dxa"/>
         <w:tblLayout w:type="fixed"/>
-        <w:tblLook w:val="04A0" w:firstRow="1" w:lastRow="0" w:firstColumn="1" w:lastColumn="0" w:noHBand="0" w:noVBand="1"/>
+        <w:tblCellMar>
+          <w:top w:w="0" w:type="dxa"/>
+          <w:left w:w="108" w:type="dxa"/>
+          <w:bottom w:w="0" w:type="dxa"/>
+          <w:right w:w="108" w:type="dxa"/>
+        </w:tblCellMar>
+        <w:tblLook w:val="04a0" w:noHBand="0" w:noVBand="1" w:firstColumn="1" w:lastRow="0" w:lastColumn="0" w:firstRow="1"/>
       </w:tblPr>
       <w:tblGrid>
-        <w:gridCol w:w="1980"/>
+        <w:gridCol w:w="1979"/>
         <w:gridCol w:w="2265"/>
       </w:tblGrid>
       <w:tr>
         <w:trPr>
-          <w:trHeight w:val="487"/>
+          <w:trHeight w:val="487" w:hRule="atLeast"/>
         </w:trPr>
         <w:tc>
           <w:tcPr>
-            <w:tcW w:w="1980" w:type="dxa"/>
-            <w:shd w:val="clear" w:color="auto" w:fill="auto"/>
+            <w:tcW w:w="1979" w:type="dxa"/>
+            <w:tcBorders/>
+            <w:shd w:color="auto" w:fill="auto" w:val="clear"/>
           </w:tcPr>
           <w:p>
             <w:pPr>
               <w:pStyle w:val="Default"/>
-              <w:widowControl w:val="0"/>
+              <w:widowControl w:val="false"/>
+              <w:suppressAutoHyphens w:val="true"/>
               <w:spacing w:before="113" w:after="113"/>
+              <w:jc w:val="left"/>
+              <w:rPr>
+                <w:kern w:val="0"/>
+                <w:lang w:val="fr-LU" w:eastAsia="en-US" w:bidi="ar-SA"/>
+              </w:rPr>
             </w:pPr>
             <w:r>
+              <w:rPr>
+                <w:kern w:val="0"/>
+                <w:lang w:val="fr-LU" w:eastAsia="en-US" w:bidi="ar-SA"/>
+              </w:rPr>
               <w:t>Note</w:t>
             </w:r>
           </w:p>
         </w:tc>
         <w:tc>
           <w:tcPr>
-            <w:tcW w:w="2264" w:type="dxa"/>
-            <w:shd w:val="clear" w:color="auto" w:fill="auto"/>
+            <w:tcW w:w="2265" w:type="dxa"/>
+            <w:tcBorders/>
+            <w:shd w:color="auto" w:fill="auto" w:val="clear"/>
           </w:tcPr>
           <w:p>
             <w:pPr>
               <w:pStyle w:val="Default"/>
-              <w:widowControl w:val="0"/>
+              <w:widowControl w:val="false"/>
+              <w:suppressAutoHyphens w:val="true"/>
               <w:spacing w:before="113" w:after="113"/>
+              <w:jc w:val="left"/>
+              <w:rPr>
+                <w:kern w:val="0"/>
+                <w:lang w:val="fr-LU" w:eastAsia="en-US" w:bidi="ar-SA"/>
+              </w:rPr>
             </w:pPr>
+            <w:r>
+              <w:rPr>
+                <w:kern w:val="0"/>
+                <w:lang w:val="fr-LU" w:eastAsia="en-US" w:bidi="ar-SA"/>
+              </w:rPr>
+            </w:r>
           </w:p>
         </w:tc>
       </w:tr>
@@ -459,10 +634,10 @@
         <w:spacing w:before="113" w:after="113"/>
         <w:rPr>
           <w:b/>
+          <w:b/>
           <w:bCs/>
         </w:rPr>
       </w:pPr>
-      <w:proofErr w:type="spellStart"/>
       <w:r>
         <w:rPr>
           <w:b/>
@@ -470,68 +645,108 @@
         </w:rPr>
         <w:t>Bestätigung</w:t>
       </w:r>
-      <w:proofErr w:type="spellEnd"/>
     </w:p>
     <w:tbl>
       <w:tblPr>
         <w:tblStyle w:val="Tabellenraster"/>
         <w:tblW w:w="9060" w:type="dxa"/>
+        <w:jc w:val="left"/>
+        <w:tblInd w:w="0" w:type="dxa"/>
         <w:tblLayout w:type="fixed"/>
-        <w:tblLook w:val="04A0" w:firstRow="1" w:lastRow="0" w:firstColumn="1" w:lastColumn="0" w:noHBand="0" w:noVBand="1"/>
+        <w:tblCellMar>
+          <w:top w:w="0" w:type="dxa"/>
+          <w:left w:w="108" w:type="dxa"/>
+          <w:bottom w:w="0" w:type="dxa"/>
+          <w:right w:w="108" w:type="dxa"/>
+        </w:tblCellMar>
+        <w:tblLook w:val="04a0" w:noHBand="0" w:noVBand="1" w:firstColumn="1" w:lastRow="0" w:lastColumn="0" w:firstRow="1"/>
       </w:tblPr>
       <w:tblGrid>
-        <w:gridCol w:w="1980"/>
+        <w:gridCol w:w="1979"/>
         <w:gridCol w:w="7080"/>
       </w:tblGrid>
       <w:tr>
+        <w:trPr/>
         <w:tc>
           <w:tcPr>
-            <w:tcW w:w="1980" w:type="dxa"/>
-            <w:shd w:val="clear" w:color="auto" w:fill="auto"/>
+            <w:tcW w:w="1979" w:type="dxa"/>
+            <w:tcBorders/>
+            <w:shd w:color="auto" w:fill="auto" w:val="clear"/>
           </w:tcPr>
           <w:p>
             <w:pPr>
               <w:pStyle w:val="Default"/>
-              <w:widowControl w:val="0"/>
+              <w:widowControl w:val="false"/>
+              <w:suppressAutoHyphens w:val="true"/>
               <w:spacing w:before="120" w:after="120"/>
+              <w:jc w:val="left"/>
+              <w:rPr>
+                <w:kern w:val="0"/>
+                <w:lang w:val="fr-LU" w:eastAsia="en-US" w:bidi="ar-SA"/>
+              </w:rPr>
             </w:pPr>
-            <w:proofErr w:type="spellStart"/>
             <w:r>
-              <w:t>Dat</w:t>
+              <w:rPr>
+                <w:kern w:val="0"/>
+                <w:lang w:val="fr-LU" w:eastAsia="en-US" w:bidi="ar-SA"/>
+              </w:rPr>
+              <w:t>Datum</w:t>
             </w:r>
-            <w:r>
-              <w:t>um</w:t>
-            </w:r>
-            <w:proofErr w:type="spellEnd"/>
           </w:p>
         </w:tc>
         <w:tc>
           <w:tcPr>
-            <w:tcW w:w="7079" w:type="dxa"/>
-            <w:shd w:val="clear" w:color="auto" w:fill="auto"/>
+            <w:tcW w:w="7080" w:type="dxa"/>
+            <w:tcBorders/>
+            <w:shd w:color="auto" w:fill="auto" w:val="clear"/>
           </w:tcPr>
           <w:p>
             <w:pPr>
               <w:pStyle w:val="Default"/>
-              <w:widowControl w:val="0"/>
+              <w:widowControl w:val="false"/>
+              <w:suppressAutoHyphens w:val="true"/>
               <w:spacing w:before="120" w:after="120"/>
+              <w:jc w:val="left"/>
+              <w:rPr>
+                <w:kern w:val="0"/>
+                <w:lang w:val="fr-LU" w:eastAsia="en-US" w:bidi="ar-SA"/>
+              </w:rPr>
             </w:pPr>
+            <w:r>
+              <w:rPr>
+                <w:kern w:val="0"/>
+                <w:lang w:val="fr-LU" w:eastAsia="en-US" w:bidi="ar-SA"/>
+              </w:rPr>
+              <w:t>${date}</w:t>
+            </w:r>
           </w:p>
         </w:tc>
       </w:tr>
       <w:tr>
+        <w:trPr/>
         <w:tc>
           <w:tcPr>
-            <w:tcW w:w="1980" w:type="dxa"/>
-            <w:shd w:val="clear" w:color="auto" w:fill="auto"/>
+            <w:tcW w:w="1979" w:type="dxa"/>
+            <w:tcBorders/>
+            <w:shd w:color="auto" w:fill="auto" w:val="clear"/>
           </w:tcPr>
           <w:p>
             <w:pPr>
               <w:pStyle w:val="Default"/>
-              <w:widowControl w:val="0"/>
+              <w:widowControl w:val="false"/>
+              <w:suppressAutoHyphens w:val="true"/>
               <w:spacing w:before="120" w:after="120"/>
+              <w:jc w:val="left"/>
+              <w:rPr>
+                <w:kern w:val="0"/>
+                <w:lang w:val="fr-LU" w:eastAsia="en-US" w:bidi="ar-SA"/>
+              </w:rPr>
             </w:pPr>
             <w:r>
+              <w:rPr>
+                <w:kern w:val="0"/>
+                <w:lang w:val="fr-LU" w:eastAsia="en-US" w:bidi="ar-SA"/>
+              </w:rPr>
               <w:t>Unterschrift</w:t>
             </w:r>
             <w:bookmarkStart w:id="0" w:name="_GoBack"/>
@@ -540,15 +755,27 @@
         </w:tc>
         <w:tc>
           <w:tcPr>
-            <w:tcW w:w="7079" w:type="dxa"/>
-            <w:shd w:val="clear" w:color="auto" w:fill="auto"/>
+            <w:tcW w:w="7080" w:type="dxa"/>
+            <w:tcBorders/>
+            <w:shd w:color="auto" w:fill="auto" w:val="clear"/>
           </w:tcPr>
           <w:p>
             <w:pPr>
               <w:pStyle w:val="Default"/>
-              <w:widowControl w:val="0"/>
+              <w:widowControl w:val="false"/>
+              <w:suppressAutoHyphens w:val="true"/>
+              <w:spacing w:before="0" w:after="0"/>
+              <w:jc w:val="left"/>
+              <w:rPr>
+                <w:kern w:val="0"/>
+                <w:lang w:val="fr-LU" w:eastAsia="en-US" w:bidi="ar-SA"/>
+              </w:rPr>
             </w:pPr>
             <w:r>
+              <w:rPr>
+                <w:kern w:val="0"/>
+                <w:lang w:val="fr-LU" w:eastAsia="en-US" w:bidi="ar-SA"/>
+              </w:rPr>
               <w:pict>
                 <v:shapetype id="_x0000_t75" coordsize="21600,21600" o:spt="75" o:preferrelative="t" path="m@4@5l@4@11@9@11@9@5xe" filled="f" stroked="f">
                   <v:stroke joinstyle="miter"/>
@@ -569,10 +796,11 @@
                   <v:path o:extrusionok="f" gradientshapeok="t" o:connecttype="rect"/>
                   <o:lock v:ext="edit" aspectratio="t"/>
                 </v:shapetype>
-                <v:shape id="shape_0" o:spid="_x0000_s1026" type="#_x0000_t75" style="position:absolute;margin-left:15.8pt;margin-top:7.6pt;width:191.15pt;height:67.45pt;z-index:251657728;mso-wrap-style:none;mso-position-horizontal-relative:text;mso-position-vertical-relative:text;v-text-anchor:middle" strokecolor="#3465a4">
-                  <v:stroke joinstyle="round"/>
-                  <v:imagedata r:id="rId11" o:title="image1"/>
-                  <o:signatureline v:ext="edit" id="{96EEB203-1AF1-4D2E-9506-F5DAF370BC28}" issignatureline="t"/>
+                <v:shape id="shape_0" ID="shape_0" stroked="f" o:allowincell="t" style="position:absolute;margin-left:15.8pt;margin-top:7.6pt;width:191.1pt;height:67.4pt;mso-wrap-style:none;v-text-anchor:middle" type="_x0000_t75">
+                  <o:signatureline issignatureline="t" id="{96EEB203-1AF1-4D2E-9506-F5DAF370BC28}" showsigndate="t" allowcomments="f"/>
+                  <v:imagedata r:id="rId2" o:detectmouseclick="t"/>
+                  <v:stroke color="#3465a4" joinstyle="round" endcap="flat"/>
+                  <w10:wrap type="none"/>
                 </v:shape>
               </w:pict>
             </w:r>
@@ -580,32 +808,97 @@
           <w:p>
             <w:pPr>
               <w:pStyle w:val="Default"/>
-              <w:widowControl w:val="0"/>
+              <w:widowControl w:val="false"/>
+              <w:suppressAutoHyphens w:val="true"/>
+              <w:spacing w:before="0" w:after="0"/>
+              <w:jc w:val="left"/>
+              <w:rPr>
+                <w:kern w:val="0"/>
+                <w:lang w:val="fr-LU" w:eastAsia="en-US" w:bidi="ar-SA"/>
+              </w:rPr>
             </w:pPr>
+            <w:r>
+              <w:rPr>
+                <w:kern w:val="0"/>
+                <w:lang w:val="fr-LU" w:eastAsia="en-US" w:bidi="ar-SA"/>
+              </w:rPr>
+            </w:r>
           </w:p>
           <w:p>
             <w:pPr>
               <w:pStyle w:val="Default"/>
-              <w:widowControl w:val="0"/>
+              <w:widowControl w:val="false"/>
+              <w:suppressAutoHyphens w:val="true"/>
+              <w:spacing w:before="0" w:after="0"/>
+              <w:jc w:val="left"/>
+              <w:rPr>
+                <w:kern w:val="0"/>
+                <w:lang w:val="fr-LU" w:eastAsia="en-US" w:bidi="ar-SA"/>
+              </w:rPr>
             </w:pPr>
+            <w:r>
+              <w:rPr>
+                <w:kern w:val="0"/>
+                <w:lang w:val="fr-LU" w:eastAsia="en-US" w:bidi="ar-SA"/>
+              </w:rPr>
+            </w:r>
           </w:p>
           <w:p>
             <w:pPr>
               <w:pStyle w:val="Default"/>
-              <w:widowControl w:val="0"/>
+              <w:widowControl w:val="false"/>
+              <w:suppressAutoHyphens w:val="true"/>
+              <w:spacing w:before="0" w:after="0"/>
+              <w:jc w:val="left"/>
+              <w:rPr>
+                <w:kern w:val="0"/>
+                <w:lang w:val="fr-LU" w:eastAsia="en-US" w:bidi="ar-SA"/>
+              </w:rPr>
             </w:pPr>
+            <w:r>
+              <w:rPr>
+                <w:kern w:val="0"/>
+                <w:lang w:val="fr-LU" w:eastAsia="en-US" w:bidi="ar-SA"/>
+              </w:rPr>
+            </w:r>
           </w:p>
           <w:p>
             <w:pPr>
               <w:pStyle w:val="Default"/>
-              <w:widowControl w:val="0"/>
+              <w:widowControl w:val="false"/>
+              <w:suppressAutoHyphens w:val="true"/>
+              <w:spacing w:before="0" w:after="0"/>
+              <w:jc w:val="left"/>
+              <w:rPr>
+                <w:kern w:val="0"/>
+                <w:lang w:val="fr-LU" w:eastAsia="en-US" w:bidi="ar-SA"/>
+              </w:rPr>
             </w:pPr>
+            <w:r>
+              <w:rPr>
+                <w:kern w:val="0"/>
+                <w:lang w:val="fr-LU" w:eastAsia="en-US" w:bidi="ar-SA"/>
+              </w:rPr>
+            </w:r>
           </w:p>
           <w:p>
             <w:pPr>
               <w:pStyle w:val="Default"/>
-              <w:widowControl w:val="0"/>
+              <w:widowControl w:val="false"/>
+              <w:suppressAutoHyphens w:val="true"/>
+              <w:spacing w:before="0" w:after="0"/>
+              <w:jc w:val="left"/>
+              <w:rPr>
+                <w:kern w:val="0"/>
+                <w:lang w:val="fr-LU" w:eastAsia="en-US" w:bidi="ar-SA"/>
+              </w:rPr>
             </w:pPr>
+            <w:r>
+              <w:rPr>
+                <w:kern w:val="0"/>
+                <w:lang w:val="fr-LU" w:eastAsia="en-US" w:bidi="ar-SA"/>
+              </w:rPr>
+            </w:r>
           </w:p>
         </w:tc>
       </w:tr>
@@ -613,83 +906,89 @@
     <w:p>
       <w:pPr>
         <w:pStyle w:val="Default"/>
+        <w:rPr/>
       </w:pPr>
+      <w:r>
+        <w:rPr/>
+      </w:r>
     </w:p>
     <w:p>
       <w:pPr>
         <w:pStyle w:val="Default"/>
+        <w:rPr/>
       </w:pPr>
+      <w:r>
+        <w:rPr/>
+      </w:r>
     </w:p>
-    <w:p/>
+    <w:p>
+      <w:pPr>
+        <w:pStyle w:val="Normal"/>
+        <w:widowControl/>
+        <w:suppressAutoHyphens w:val="true"/>
+        <w:bidi w:val="0"/>
+        <w:spacing w:before="120" w:after="120"/>
+        <w:jc w:val="both"/>
+        <w:rPr/>
+      </w:pPr>
+      <w:r>
+        <w:rPr/>
+      </w:r>
+    </w:p>
     <w:sectPr>
-      <w:headerReference w:type="default" r:id="rId12"/>
-      <w:footerReference w:type="default" r:id="rId13"/>
+      <w:headerReference w:type="default" r:id="rId3"/>
+      <w:footerReference w:type="default" r:id="rId4"/>
+      <w:type w:val="nextPage"/>
       <w:pgSz w:w="11906" w:h="16838"/>
-      <w:pgMar w:top="1559" w:right="1418" w:bottom="851" w:left="1418" w:header="0" w:footer="709" w:gutter="0"/>
-      <w:cols w:space="720"/>
-      <w:formProt w:val="0"/>
-      <w:docGrid w:linePitch="360" w:charSpace="8192"/>
+      <w:pgMar w:left="1418" w:right="1418" w:gutter="0" w:header="0" w:top="1559" w:footer="709" w:bottom="851"/>
+      <w:pgNumType w:fmt="decimal"/>
+      <w:formProt w:val="false"/>
+      <w:textDirection w:val="lrTb"/>
+      <w:docGrid w:type="default" w:linePitch="360" w:charSpace="16384"/>
     </w:sectPr>
   </w:body>
 </w:document>
 </file>
 
-<file path=word/endnotes.xml><?xml version="1.0" encoding="utf-8"?>
-<w:endnotes xmlns:wpc="http://schemas.microsoft.com/office/word/2010/wordprocessingCanvas" xmlns:cx="http://schemas.microsoft.com/office/drawing/2014/chartex" xmlns:cx1="http://schemas.microsoft.com/office/drawing/2015/9/8/chartex" xmlns:mc="http://schemas.openxmlformats.org/markup-compatibility/2006" xmlns:o="urn:schemas-microsoft-com:office:office" xmlns:r="http://schemas.openxmlformats.org/officeDocument/2006/relationships" xmlns:m="http://schemas.openxmlformats.org/officeDocument/2006/math" xmlns:v="urn:schemas-microsoft-com:vml" xmlns:wp14="http://schemas.microsoft.com/office/word/2010/wordprocessingDrawing" xmlns:wp="http://schemas.openxmlformats.org/drawingml/2006/wordprocessingDrawing" xmlns:w10="urn:schemas-microsoft-com:office:word" xmlns:w="http://schemas.openxmlformats.org/wordprocessingml/2006/main" xmlns:w14="http://schemas.microsoft.com/office/word/2010/wordml" xmlns:w15="http://schemas.microsoft.com/office/word/2012/wordml" xmlns:w16se="http://schemas.microsoft.com/office/word/2015/wordml/symex" xmlns:wpg="http://schemas.microsoft.com/office/word/2010/wordprocessingGroup" xmlns:wpi="http://schemas.microsoft.com/office/word/2010/wordprocessingInk" xmlns:wne="http://schemas.microsoft.com/office/word/2006/wordml" xmlns:wps="http://schemas.microsoft.com/office/word/2010/wordprocessingShape" mc:Ignorable="w14 w15 w16se wp14">
-  <w:endnote w:type="separator" w:id="-1">
-    <w:p>
-      <w:pPr>
-        <w:spacing w:before="0" w:after="0"/>
-      </w:pPr>
-      <w:r>
-        <w:separator/>
-      </w:r>
-    </w:p>
-  </w:endnote>
-  <w:endnote w:type="continuationSeparator" w:id="0">
-    <w:p>
-      <w:pPr>
-        <w:spacing w:before="0" w:after="0"/>
-      </w:pPr>
-      <w:r>
-        <w:continuationSeparator/>
-      </w:r>
-    </w:p>
-  </w:endnote>
-</w:endnotes>
-</file>
-
 <file path=word/footer1.xml><?xml version="1.0" encoding="utf-8"?>
-<w:ftr xmlns:wpc="http://schemas.microsoft.com/office/word/2010/wordprocessingCanvas" xmlns:cx="http://schemas.microsoft.com/office/drawing/2014/chartex" xmlns:cx1="http://schemas.microsoft.com/office/drawing/2015/9/8/chartex" xmlns:mc="http://schemas.openxmlformats.org/markup-compatibility/2006" xmlns:o="urn:schemas-microsoft-com:office:office" xmlns:r="http://schemas.openxmlformats.org/officeDocument/2006/relationships" xmlns:m="http://schemas.openxmlformats.org/officeDocument/2006/math" xmlns:v="urn:schemas-microsoft-com:vml" xmlns:wp14="http://schemas.microsoft.com/office/word/2010/wordprocessingDrawing" xmlns:wp="http://schemas.openxmlformats.org/drawingml/2006/wordprocessingDrawing" xmlns:w10="urn:schemas-microsoft-com:office:word" xmlns:w="http://schemas.openxmlformats.org/wordprocessingml/2006/main" xmlns:w14="http://schemas.microsoft.com/office/word/2010/wordml" xmlns:w15="http://schemas.microsoft.com/office/word/2012/wordml" xmlns:w16se="http://schemas.microsoft.com/office/word/2015/wordml/symex" xmlns:wpg="http://schemas.microsoft.com/office/word/2010/wordprocessingGroup" xmlns:wpi="http://schemas.microsoft.com/office/word/2010/wordprocessingInk" xmlns:wne="http://schemas.microsoft.com/office/word/2006/wordml" xmlns:wps="http://schemas.microsoft.com/office/word/2010/wordprocessingShape" mc:Ignorable="w14 w15 w16se wp14">
+<w:ftr xmlns:o="urn:schemas-microsoft-com:office:office" xmlns:r="http://schemas.openxmlformats.org/officeDocument/2006/relationships" xmlns:v="urn:schemas-microsoft-com:vml" xmlns:w="http://schemas.openxmlformats.org/wordprocessingml/2006/main" xmlns:w10="urn:schemas-microsoft-com:office:word" xmlns:wp="http://schemas.openxmlformats.org/drawingml/2006/wordprocessingDrawing" xmlns:wps="http://schemas.microsoft.com/office/word/2010/wordprocessingShape" xmlns:wpg="http://schemas.microsoft.com/office/word/2010/wordprocessingGroup" xmlns:mc="http://schemas.openxmlformats.org/markup-compatibility/2006" xmlns:wp14="http://schemas.microsoft.com/office/word/2010/wordprocessingDrawing" xmlns:w14="http://schemas.microsoft.com/office/word/2010/wordml" xmlns:w15="http://schemas.microsoft.com/office/word/2012/wordml" mc:Ignorable="w14 wp14 w15">
   <w:p>
     <w:pPr>
+      <w:pStyle w:val="Normal"/>
       <w:spacing w:before="0" w:after="0"/>
       <w:rPr>
         <w:sz w:val="18"/>
       </w:rPr>
     </w:pPr>
+    <w:r>
+      <w:rPr>
+        <w:sz w:val="18"/>
+      </w:rPr>
+    </w:r>
   </w:p>
   <w:tbl>
     <w:tblPr>
       <w:tblW w:w="5000" w:type="pct"/>
       <w:jc w:val="center"/>
+      <w:tblInd w:w="0" w:type="dxa"/>
       <w:tblLayout w:type="fixed"/>
       <w:tblCellMar>
+        <w:top w:w="0" w:type="dxa"/>
         <w:left w:w="70" w:type="dxa"/>
+        <w:bottom w:w="0" w:type="dxa"/>
         <w:right w:w="70" w:type="dxa"/>
       </w:tblCellMar>
-      <w:tblLook w:val="0000" w:firstRow="0" w:lastRow="0" w:firstColumn="0" w:lastColumn="0" w:noHBand="0" w:noVBand="0"/>
+      <w:tblLook w:val="0000" w:noHBand="0" w:noVBand="0" w:firstColumn="0" w:lastRow="0" w:lastColumn="0" w:firstRow="0"/>
     </w:tblPr>
     <w:tblGrid>
-      <w:gridCol w:w="3535"/>
-      <w:gridCol w:w="2415"/>
-      <w:gridCol w:w="1843"/>
-      <w:gridCol w:w="1267"/>
+      <w:gridCol w:w="3539"/>
+      <w:gridCol w:w="2417"/>
+      <w:gridCol w:w="1845"/>
+      <w:gridCol w:w="1268"/>
     </w:tblGrid>
     <w:tr>
       <w:trPr>
-        <w:trHeight w:val="113"/>
-        <w:jc w:val="center"/>
+        <w:trHeight w:val="113" w:hRule="atLeast"/>
       </w:trPr>
       <w:tc>
         <w:tcPr>
@@ -700,14 +999,16 @@
             <w:bottom w:val="single" w:sz="4" w:space="0" w:color="000000"/>
             <w:right w:val="single" w:sz="4" w:space="0" w:color="000000"/>
           </w:tcBorders>
-          <w:shd w:val="clear" w:color="auto" w:fill="auto"/>
+          <w:shd w:color="auto" w:fill="auto" w:val="clear"/>
           <w:vAlign w:val="center"/>
         </w:tcPr>
         <w:p>
           <w:pPr>
-            <w:widowControl w:val="0"/>
+            <w:pStyle w:val="Normal"/>
+            <w:widowControl w:val="false"/>
             <w:spacing w:before="0" w:after="0"/>
             <w:jc w:val="left"/>
+            <w:rPr/>
           </w:pPr>
           <w:r>
             <w:rPr>
@@ -728,13 +1029,15 @@
             <w:bottom w:val="single" w:sz="4" w:space="0" w:color="000000"/>
             <w:right w:val="single" w:sz="4" w:space="0" w:color="000000"/>
           </w:tcBorders>
-          <w:shd w:val="clear" w:color="auto" w:fill="auto"/>
+          <w:shd w:color="auto" w:fill="auto" w:val="clear"/>
           <w:vAlign w:val="center"/>
         </w:tcPr>
         <w:p>
           <w:pPr>
-            <w:widowControl w:val="0"/>
+            <w:pStyle w:val="Normal"/>
+            <w:widowControl w:val="false"/>
             <w:spacing w:before="0" w:after="0"/>
+            <w:rPr/>
           </w:pPr>
           <w:r>
             <w:rPr>
@@ -755,12 +1058,13 @@
             <w:bottom w:val="single" w:sz="4" w:space="0" w:color="000000"/>
             <w:right w:val="single" w:sz="4" w:space="0" w:color="000000"/>
           </w:tcBorders>
-          <w:shd w:val="clear" w:color="auto" w:fill="auto"/>
+          <w:shd w:color="auto" w:fill="auto" w:val="clear"/>
           <w:vAlign w:val="center"/>
         </w:tcPr>
         <w:p>
           <w:pPr>
-            <w:widowControl w:val="0"/>
+            <w:pStyle w:val="Normal"/>
+            <w:widowControl w:val="false"/>
             <w:spacing w:before="0" w:after="0"/>
             <w:rPr>
               <w:rFonts w:cs="Arial"/>
@@ -787,12 +1091,13 @@
             <w:bottom w:val="single" w:sz="4" w:space="0" w:color="000000"/>
             <w:right w:val="single" w:sz="4" w:space="0" w:color="000000"/>
           </w:tcBorders>
-          <w:shd w:val="clear" w:color="auto" w:fill="auto"/>
+          <w:shd w:color="auto" w:fill="auto" w:val="clear"/>
           <w:vAlign w:val="center"/>
         </w:tcPr>
         <w:p>
           <w:pPr>
-            <w:widowControl w:val="0"/>
+            <w:pStyle w:val="Normal"/>
+            <w:widowControl w:val="false"/>
             <w:spacing w:before="0" w:after="0"/>
             <w:rPr>
               <w:rFonts w:cs="Arial"/>
@@ -813,8 +1118,7 @@
     </w:tr>
     <w:tr>
       <w:trPr>
-        <w:trHeight w:val="113"/>
-        <w:jc w:val="center"/>
+        <w:trHeight w:val="113" w:hRule="atLeast"/>
       </w:trPr>
       <w:tc>
         <w:tcPr>
@@ -825,17 +1129,20 @@
             <w:bottom w:val="single" w:sz="4" w:space="0" w:color="000000"/>
             <w:right w:val="single" w:sz="4" w:space="0" w:color="000000"/>
           </w:tcBorders>
-          <w:shd w:val="clear" w:color="auto" w:fill="auto"/>
+          <w:shd w:color="auto" w:fill="auto" w:val="clear"/>
           <w:vAlign w:val="center"/>
         </w:tcPr>
         <w:p>
           <w:pPr>
-            <w:widowControl w:val="0"/>
+            <w:pStyle w:val="Normal"/>
+            <w:widowControl w:val="false"/>
             <w:tabs>
-              <w:tab w:val="right" w:pos="2570"/>
+              <w:tab w:val="clear" w:pos="708"/>
+              <w:tab w:val="right" w:pos="2570" w:leader="none"/>
             </w:tabs>
             <w:spacing w:before="0" w:after="0"/>
-            <w:ind w:right="360"/>
+            <w:ind w:right="360" w:hanging="0"/>
+            <w:rPr/>
           </w:pPr>
           <w:r>
             <w:rPr>
@@ -856,17 +1163,19 @@
             <w:bottom w:val="single" w:sz="4" w:space="0" w:color="000000"/>
             <w:right w:val="single" w:sz="4" w:space="0" w:color="000000"/>
           </w:tcBorders>
-          <w:shd w:val="clear" w:color="auto" w:fill="auto"/>
+          <w:shd w:color="auto" w:fill="auto" w:val="clear"/>
           <w:vAlign w:val="center"/>
         </w:tcPr>
         <w:p>
           <w:pPr>
-            <w:widowControl w:val="0"/>
+            <w:pStyle w:val="Normal"/>
+            <w:widowControl w:val="false"/>
             <w:tabs>
-              <w:tab w:val="right" w:pos="2570"/>
+              <w:tab w:val="clear" w:pos="708"/>
+              <w:tab w:val="right" w:pos="2570" w:leader="none"/>
             </w:tabs>
             <w:spacing w:before="0" w:after="0"/>
-            <w:ind w:right="360"/>
+            <w:ind w:right="360" w:hanging="0"/>
             <w:jc w:val="left"/>
             <w:rPr>
               <w:rFonts w:cs="Arial"/>
@@ -893,12 +1202,13 @@
             <w:bottom w:val="single" w:sz="4" w:space="0" w:color="000000"/>
             <w:right w:val="single" w:sz="4" w:space="0" w:color="000000"/>
           </w:tcBorders>
-          <w:shd w:val="clear" w:color="auto" w:fill="auto"/>
+          <w:shd w:color="auto" w:fill="auto" w:val="clear"/>
           <w:vAlign w:val="center"/>
         </w:tcPr>
         <w:p>
           <w:pPr>
-            <w:widowControl w:val="0"/>
+            <w:pStyle w:val="Normal"/>
+            <w:widowControl w:val="false"/>
             <w:spacing w:before="0" w:after="0"/>
             <w:rPr>
               <w:rFonts w:cs="Arial"/>
@@ -925,13 +1235,15 @@
             <w:bottom w:val="single" w:sz="4" w:space="0" w:color="000000"/>
             <w:right w:val="single" w:sz="4" w:space="0" w:color="000000"/>
           </w:tcBorders>
-          <w:shd w:val="clear" w:color="auto" w:fill="auto"/>
+          <w:shd w:color="auto" w:fill="auto" w:val="clear"/>
           <w:vAlign w:val="center"/>
         </w:tcPr>
         <w:p>
           <w:pPr>
-            <w:widowControl w:val="0"/>
+            <w:pStyle w:val="Normal"/>
+            <w:widowControl w:val="false"/>
             <w:spacing w:before="0" w:after="0"/>
+            <w:rPr/>
           </w:pPr>
           <w:r>
             <w:rPr>
@@ -946,8 +1258,7 @@
     </w:tr>
     <w:tr>
       <w:trPr>
-        <w:trHeight w:val="113"/>
-        <w:jc w:val="center"/>
+        <w:trHeight w:val="113" w:hRule="atLeast"/>
       </w:trPr>
       <w:tc>
         <w:tcPr>
@@ -959,14 +1270,19 @@
             <w:bottom w:val="single" w:sz="4" w:space="0" w:color="000000"/>
             <w:right w:val="single" w:sz="4" w:space="0" w:color="000000"/>
           </w:tcBorders>
-          <w:shd w:val="clear" w:color="auto" w:fill="auto"/>
+          <w:shd w:color="auto" w:fill="auto" w:val="clear"/>
           <w:vAlign w:val="center"/>
         </w:tcPr>
         <w:p>
           <w:pPr>
-            <w:widowControl w:val="0"/>
+            <w:pStyle w:val="Normal"/>
+            <w:widowControl w:val="false"/>
             <w:spacing w:before="0" w:after="0"/>
+            <w:rPr/>
           </w:pPr>
+          <w:r>
+            <w:rPr/>
+          </w:r>
         </w:p>
       </w:tc>
       <w:tc>
@@ -978,13 +1294,15 @@
             <w:bottom w:val="single" w:sz="4" w:space="0" w:color="000000"/>
             <w:right w:val="single" w:sz="4" w:space="0" w:color="000000"/>
           </w:tcBorders>
-          <w:shd w:val="clear" w:color="auto" w:fill="auto"/>
+          <w:shd w:color="auto" w:fill="auto" w:val="clear"/>
           <w:vAlign w:val="center"/>
         </w:tcPr>
         <w:p>
           <w:pPr>
-            <w:widowControl w:val="0"/>
+            <w:pStyle w:val="Normal"/>
+            <w:widowControl w:val="false"/>
             <w:spacing w:before="0" w:after="0"/>
+            <w:rPr/>
           </w:pPr>
           <w:r>
             <w:rPr>
@@ -1004,34 +1322,33 @@
           </w:r>
           <w:r>
             <w:rPr>
-              <w:rFonts w:cs="Arial"/>
               <w:sz w:val="16"/>
               <w:szCs w:val="18"/>
+              <w:rFonts w:cs="Arial"/>
             </w:rPr>
             <w:instrText xml:space="preserve"> PAGE </w:instrText>
           </w:r>
           <w:r>
             <w:rPr>
-              <w:rFonts w:cs="Arial"/>
               <w:sz w:val="16"/>
               <w:szCs w:val="18"/>
+              <w:rFonts w:cs="Arial"/>
             </w:rPr>
             <w:fldChar w:fldCharType="separate"/>
           </w:r>
           <w:r>
             <w:rPr>
-              <w:rFonts w:cs="Arial"/>
-              <w:noProof/>
               <w:sz w:val="16"/>
               <w:szCs w:val="18"/>
+              <w:rFonts w:cs="Arial"/>
             </w:rPr>
             <w:t>1</w:t>
           </w:r>
           <w:r>
             <w:rPr>
-              <w:rFonts w:cs="Arial"/>
               <w:sz w:val="16"/>
               <w:szCs w:val="18"/>
+              <w:rFonts w:cs="Arial"/>
             </w:rPr>
             <w:fldChar w:fldCharType="end"/>
           </w:r>
@@ -1053,34 +1370,33 @@
           </w:r>
           <w:r>
             <w:rPr>
-              <w:rFonts w:cs="Arial"/>
               <w:sz w:val="16"/>
               <w:szCs w:val="18"/>
+              <w:rFonts w:cs="Arial"/>
             </w:rPr>
             <w:instrText xml:space="preserve"> NUMPAGES </w:instrText>
           </w:r>
           <w:r>
             <w:rPr>
-              <w:rFonts w:cs="Arial"/>
               <w:sz w:val="16"/>
               <w:szCs w:val="18"/>
+              <w:rFonts w:cs="Arial"/>
             </w:rPr>
             <w:fldChar w:fldCharType="separate"/>
           </w:r>
           <w:r>
             <w:rPr>
-              <w:rFonts w:cs="Arial"/>
-              <w:noProof/>
               <w:sz w:val="16"/>
               <w:szCs w:val="18"/>
+              <w:rFonts w:cs="Arial"/>
             </w:rPr>
             <w:t>1</w:t>
           </w:r>
           <w:r>
             <w:rPr>
-              <w:rFonts w:cs="Arial"/>
               <w:sz w:val="16"/>
               <w:szCs w:val="18"/>
+              <w:rFonts w:cs="Arial"/>
             </w:rPr>
             <w:fldChar w:fldCharType="end"/>
           </w:r>
@@ -1090,167 +1406,239 @@
   </w:tbl>
   <w:p>
     <w:pPr>
-      <w:pStyle w:val="Fuzeile"/>
+      <w:pStyle w:val="Pieddepage"/>
       <w:rPr>
         <w:sz w:val="18"/>
       </w:rPr>
     </w:pPr>
+    <w:r>
+      <w:rPr>
+        <w:sz w:val="18"/>
+      </w:rPr>
+    </w:r>
   </w:p>
 </w:ftr>
 </file>
 
-<file path=word/footnotes.xml><?xml version="1.0" encoding="utf-8"?>
-<w:footnotes xmlns:wpc="http://schemas.microsoft.com/office/word/2010/wordprocessingCanvas" xmlns:cx="http://schemas.microsoft.com/office/drawing/2014/chartex" xmlns:cx1="http://schemas.microsoft.com/office/drawing/2015/9/8/chartex" xmlns:mc="http://schemas.openxmlformats.org/markup-compatibility/2006" xmlns:o="urn:schemas-microsoft-com:office:office" xmlns:r="http://schemas.openxmlformats.org/officeDocument/2006/relationships" xmlns:m="http://schemas.openxmlformats.org/officeDocument/2006/math" xmlns:v="urn:schemas-microsoft-com:vml" xmlns:wp14="http://schemas.microsoft.com/office/word/2010/wordprocessingDrawing" xmlns:wp="http://schemas.openxmlformats.org/drawingml/2006/wordprocessingDrawing" xmlns:w10="urn:schemas-microsoft-com:office:word" xmlns:w="http://schemas.openxmlformats.org/wordprocessingml/2006/main" xmlns:w14="http://schemas.microsoft.com/office/word/2010/wordml" xmlns:w15="http://schemas.microsoft.com/office/word/2012/wordml" xmlns:w16se="http://schemas.microsoft.com/office/word/2015/wordml/symex" xmlns:wpg="http://schemas.microsoft.com/office/word/2010/wordprocessingGroup" xmlns:wpi="http://schemas.microsoft.com/office/word/2010/wordprocessingInk" xmlns:wne="http://schemas.microsoft.com/office/word/2006/wordml" xmlns:wps="http://schemas.microsoft.com/office/word/2010/wordprocessingShape" mc:Ignorable="w14 w15 w16se wp14">
-  <w:footnote w:type="separator" w:id="-1">
-    <w:p>
-      <w:pPr>
-        <w:spacing w:before="0" w:after="0"/>
-      </w:pPr>
-      <w:r>
-        <w:separator/>
-      </w:r>
-    </w:p>
-  </w:footnote>
-  <w:footnote w:type="continuationSeparator" w:id="0">
-    <w:p>
-      <w:pPr>
-        <w:spacing w:before="0" w:after="0"/>
-      </w:pPr>
-      <w:r>
-        <w:continuationSeparator/>
-      </w:r>
-    </w:p>
-  </w:footnote>
-</w:footnotes>
-</file>
-
 <file path=word/header1.xml><?xml version="1.0" encoding="utf-8"?>
-<w:hdr xmlns:wpc="http://schemas.microsoft.com/office/word/2010/wordprocessingCanvas" xmlns:cx="http://schemas.microsoft.com/office/drawing/2014/chartex" xmlns:cx1="http://schemas.microsoft.com/office/drawing/2015/9/8/chartex" xmlns:mc="http://schemas.openxmlformats.org/markup-compatibility/2006" xmlns:o="urn:schemas-microsoft-com:office:office" xmlns:r="http://schemas.openxmlformats.org/officeDocument/2006/relationships" xmlns:m="http://schemas.openxmlformats.org/officeDocument/2006/math" xmlns:v="urn:schemas-microsoft-com:vml" xmlns:wp14="http://schemas.microsoft.com/office/word/2010/wordprocessingDrawing" xmlns:wp="http://schemas.openxmlformats.org/drawingml/2006/wordprocessingDrawing" xmlns:w10="urn:schemas-microsoft-com:office:word" xmlns:w="http://schemas.openxmlformats.org/wordprocessingml/2006/main" xmlns:w14="http://schemas.microsoft.com/office/word/2010/wordml" xmlns:w15="http://schemas.microsoft.com/office/word/2012/wordml" xmlns:w16se="http://schemas.microsoft.com/office/word/2015/wordml/symex" xmlns:wpg="http://schemas.microsoft.com/office/word/2010/wordprocessingGroup" xmlns:wpi="http://schemas.microsoft.com/office/word/2010/wordprocessingInk" xmlns:wne="http://schemas.microsoft.com/office/word/2006/wordml" xmlns:wps="http://schemas.microsoft.com/office/word/2010/wordprocessingShape" mc:Ignorable="w14 w15 w16se wp14">
+<w:hdr xmlns:o="urn:schemas-microsoft-com:office:office" xmlns:r="http://schemas.openxmlformats.org/officeDocument/2006/relationships" xmlns:v="urn:schemas-microsoft-com:vml" xmlns:w="http://schemas.openxmlformats.org/wordprocessingml/2006/main" xmlns:w10="urn:schemas-microsoft-com:office:word" xmlns:wp="http://schemas.openxmlformats.org/drawingml/2006/wordprocessingDrawing" xmlns:wps="http://schemas.microsoft.com/office/word/2010/wordprocessingShape" xmlns:wpg="http://schemas.microsoft.com/office/word/2010/wordprocessingGroup" xmlns:mc="http://schemas.openxmlformats.org/markup-compatibility/2006" xmlns:wp14="http://schemas.microsoft.com/office/word/2010/wordprocessingDrawing" xmlns:w14="http://schemas.microsoft.com/office/word/2010/wordml" xmlns:w15="http://schemas.microsoft.com/office/word/2012/wordml" mc:Ignorable="w14 wp14 w15">
   <w:p>
     <w:pPr>
+      <w:pStyle w:val="Normal"/>
       <w:tabs>
-        <w:tab w:val="left" w:pos="2581"/>
-        <w:tab w:val="center" w:pos="4196"/>
+        <w:tab w:val="clear" w:pos="708"/>
+        <w:tab w:val="left" w:pos="2581" w:leader="none"/>
+        <w:tab w:val="center" w:pos="4196" w:leader="none"/>
       </w:tabs>
+      <w:spacing w:before="120" w:after="120"/>
       <w:jc w:val="left"/>
+      <w:rPr>
+        <w:b/>
+        <w:b/>
+        <w:caps/>
+        <w:sz w:val="18"/>
+      </w:rPr>
+    </w:pPr>
+    <w:r>
       <w:rPr>
         <w:b/>
         <w:caps/>
         <w:sz w:val="18"/>
       </w:rPr>
-    </w:pPr>
+    </w:r>
   </w:p>
   <w:tbl>
     <w:tblPr>
       <w:tblStyle w:val="Tabellenraster"/>
       <w:tblW w:w="9177" w:type="dxa"/>
+      <w:jc w:val="left"/>
+      <w:tblInd w:w="0" w:type="dxa"/>
       <w:tblLayout w:type="fixed"/>
-      <w:tblLook w:val="04A0" w:firstRow="1" w:lastRow="0" w:firstColumn="1" w:lastColumn="0" w:noHBand="0" w:noVBand="1"/>
+      <w:tblCellMar>
+        <w:top w:w="0" w:type="dxa"/>
+        <w:left w:w="108" w:type="dxa"/>
+        <w:bottom w:w="0" w:type="dxa"/>
+        <w:right w:w="108" w:type="dxa"/>
+      </w:tblCellMar>
+      <w:tblLook w:val="04a0" w:noHBand="0" w:noVBand="1" w:firstColumn="1" w:lastRow="0" w:lastColumn="0" w:firstRow="1"/>
     </w:tblPr>
     <w:tblGrid>
-      <w:gridCol w:w="2436"/>
+      <w:gridCol w:w="2435"/>
       <w:gridCol w:w="6741"/>
     </w:tblGrid>
     <w:tr>
       <w:trPr>
-        <w:trHeight w:val="1108"/>
+        <w:trHeight w:val="1108" w:hRule="atLeast"/>
       </w:trPr>
       <w:tc>
         <w:tcPr>
-          <w:tcW w:w="2436" w:type="dxa"/>
+          <w:tcW w:w="2435" w:type="dxa"/>
           <w:tcBorders>
             <w:top w:val="nil"/>
             <w:left w:val="nil"/>
             <w:bottom w:val="nil"/>
             <w:right w:val="nil"/>
           </w:tcBorders>
-          <w:shd w:val="clear" w:color="auto" w:fill="auto"/>
+          <w:shd w:color="auto" w:fill="auto" w:val="clear"/>
         </w:tcPr>
         <w:p>
           <w:pPr>
-            <w:widowControl w:val="0"/>
-            <w:spacing w:after="0"/>
+            <w:pStyle w:val="Normal"/>
+            <w:widowControl w:val="false"/>
+            <w:suppressAutoHyphens w:val="true"/>
+            <w:spacing w:before="120" w:after="0"/>
+            <w:rPr>
+              <w:kern w:val="0"/>
+              <w:sz w:val="20"/>
+              <w:lang w:val="fr-LU" w:eastAsia="en-US" w:bidi="ar-SA"/>
+            </w:rPr>
           </w:pPr>
+          <w:r>
+            <w:rPr>
+              <w:kern w:val="0"/>
+              <w:sz w:val="20"/>
+              <w:lang w:val="fr-LU" w:eastAsia="en-US" w:bidi="ar-SA"/>
+            </w:rPr>
+          </w:r>
         </w:p>
         <w:p>
           <w:pPr>
-            <w:widowControl w:val="0"/>
-            <w:spacing w:after="0"/>
+            <w:pStyle w:val="Normal"/>
+            <w:widowControl w:val="false"/>
+            <w:suppressAutoHyphens w:val="true"/>
+            <w:spacing w:before="120" w:after="0"/>
+            <w:rPr>
+              <w:kern w:val="0"/>
+              <w:sz w:val="20"/>
+              <w:lang w:val="fr-LU" w:eastAsia="en-US" w:bidi="ar-SA"/>
+            </w:rPr>
           </w:pPr>
+          <w:r>
+            <w:rPr>
+              <w:kern w:val="0"/>
+              <w:sz w:val="20"/>
+              <w:lang w:val="fr-LU" w:eastAsia="en-US" w:bidi="ar-SA"/>
+            </w:rPr>
+          </w:r>
         </w:p>
         <w:p>
           <w:pPr>
-            <w:widowControl w:val="0"/>
-            <w:spacing w:after="0"/>
+            <w:pStyle w:val="Normal"/>
+            <w:widowControl w:val="false"/>
+            <w:suppressAutoHyphens w:val="true"/>
+            <w:spacing w:before="120" w:after="0"/>
+            <w:rPr>
+              <w:kern w:val="0"/>
+              <w:sz w:val="20"/>
+              <w:lang w:val="fr-LU" w:eastAsia="en-US" w:bidi="ar-SA"/>
+            </w:rPr>
           </w:pPr>
+          <w:r>
+            <w:rPr>
+              <w:kern w:val="0"/>
+              <w:sz w:val="20"/>
+              <w:lang w:val="fr-LU" w:eastAsia="en-US" w:bidi="ar-SA"/>
+            </w:rPr>
+          </w:r>
         </w:p>
         <w:p>
           <w:pPr>
-            <w:widowControl w:val="0"/>
-            <w:spacing w:after="0"/>
+            <w:pStyle w:val="Normal"/>
+            <w:widowControl w:val="false"/>
+            <w:suppressAutoHyphens w:val="true"/>
+            <w:spacing w:before="120" w:after="0"/>
+            <w:rPr>
+              <w:kern w:val="0"/>
+              <w:sz w:val="20"/>
+              <w:lang w:val="fr-LU" w:eastAsia="en-US" w:bidi="ar-SA"/>
+            </w:rPr>
           </w:pPr>
+          <w:r>
+            <w:rPr>
+              <w:kern w:val="0"/>
+              <w:sz w:val="20"/>
+              <w:lang w:val="fr-LU" w:eastAsia="en-US" w:bidi="ar-SA"/>
+            </w:rPr>
+          </w:r>
         </w:p>
       </w:tc>
       <w:tc>
         <w:tcPr>
-          <w:tcW w:w="6740" w:type="dxa"/>
+          <w:tcW w:w="6741" w:type="dxa"/>
           <w:tcBorders>
             <w:top w:val="nil"/>
             <w:left w:val="nil"/>
             <w:bottom w:val="nil"/>
             <w:right w:val="nil"/>
           </w:tcBorders>
-          <w:shd w:val="clear" w:color="auto" w:fill="auto"/>
+          <w:shd w:color="auto" w:fill="auto" w:val="clear"/>
         </w:tcPr>
         <w:p>
           <w:pPr>
-            <w:widowControl w:val="0"/>
+            <w:pStyle w:val="Normal"/>
+            <w:widowControl w:val="false"/>
+            <w:suppressAutoHyphens w:val="true"/>
             <w:spacing w:before="170" w:after="0"/>
             <w:jc w:val="right"/>
+            <w:rPr>
+              <w:kern w:val="0"/>
+              <w:lang w:val="fr-LU" w:eastAsia="en-US" w:bidi="ar-SA"/>
+            </w:rPr>
           </w:pPr>
-          <w:proofErr w:type="spellStart"/>
           <w:r>
             <w:rPr>
               <w:b/>
+              <w:kern w:val="0"/>
               <w:sz w:val="24"/>
+              <w:lang w:val="fr-LU" w:eastAsia="en-US" w:bidi="ar-SA"/>
             </w:rPr>
             <w:t>Sicherheitsüberprüfung</w:t>
           </w:r>
-          <w:proofErr w:type="spellEnd"/>
         </w:p>
         <w:p>
           <w:pPr>
-            <w:widowControl w:val="0"/>
+            <w:pStyle w:val="Normal"/>
+            <w:widowControl w:val="false"/>
+            <w:suppressAutoHyphens w:val="true"/>
             <w:spacing w:before="57" w:after="57"/>
             <w:jc w:val="right"/>
+            <w:rPr>
+              <w:kern w:val="0"/>
+              <w:sz w:val="20"/>
+              <w:lang w:val="fr-LU" w:eastAsia="en-US" w:bidi="ar-SA"/>
+            </w:rPr>
           </w:pPr>
-          <w:proofErr w:type="spellStart"/>
           <w:r>
+            <w:rPr>
+              <w:kern w:val="0"/>
+              <w:sz w:val="20"/>
+              <w:lang w:val="fr-LU" w:eastAsia="en-US" w:bidi="ar-SA"/>
+            </w:rPr>
             <w:t>Formular</w:t>
           </w:r>
-          <w:proofErr w:type="spellEnd"/>
         </w:p>
       </w:tc>
     </w:tr>
   </w:tbl>
   <w:p>
     <w:pPr>
-      <w:pStyle w:val="Kopfzeile"/>
+      <w:pStyle w:val="Entte"/>
+      <w:rPr/>
     </w:pPr>
+    <w:r>
+      <w:rPr/>
+    </w:r>
   </w:p>
 </w:hdr>
 </file>
 
 <file path=word/numbering.xml><?xml version="1.0" encoding="utf-8"?>
-<w:numbering xmlns:wpc="http://schemas.microsoft.com/office/word/2010/wordprocessingCanvas" xmlns:cx="http://schemas.microsoft.com/office/drawing/2014/chartex" xmlns:cx1="http://schemas.microsoft.com/office/drawing/2015/9/8/chartex" xmlns:mc="http://schemas.openxmlformats.org/markup-compatibility/2006" xmlns:o="urn:schemas-microsoft-com:office:office" xmlns:r="http://schemas.openxmlformats.org/officeDocument/2006/relationships" xmlns:m="http://schemas.openxmlformats.org/officeDocument/2006/math" xmlns:v="urn:schemas-microsoft-com:vml" xmlns:wp14="http://schemas.microsoft.com/office/word/2010/wordprocessingDrawing" xmlns:wp="http://schemas.openxmlformats.org/drawingml/2006/wordprocessingDrawing" xmlns:w10="urn:schemas-microsoft-com:office:word" xmlns:w="http://schemas.openxmlformats.org/wordprocessingml/2006/main" xmlns:w14="http://schemas.microsoft.com/office/word/2010/wordml" xmlns:w15="http://schemas.microsoft.com/office/word/2012/wordml" xmlns:w16se="http://schemas.microsoft.com/office/word/2015/wordml/symex" xmlns:wpg="http://schemas.microsoft.com/office/word/2010/wordprocessingGroup" xmlns:wpi="http://schemas.microsoft.com/office/word/2010/wordprocessingInk" xmlns:wne="http://schemas.microsoft.com/office/word/2006/wordml" xmlns:wps="http://schemas.microsoft.com/office/word/2010/wordprocessingShape" mc:Ignorable="w14 w15 w16se wp14">
-  <w:abstractNum w:abstractNumId="0" w15:restartNumberingAfterBreak="0">
-    <w:nsid w:val="39C8783A"/>
-    <w:multiLevelType w:val="multilevel"/>
-    <w:tmpl w:val="2332B4D0"/>
+<w:numbering xmlns:w="http://schemas.openxmlformats.org/wordprocessingml/2006/main" xmlns:o="urn:schemas-microsoft-com:office:office" xmlns:r="http://schemas.openxmlformats.org/officeDocument/2006/relationships" xmlns:v="urn:schemas-microsoft-com:vml" xmlns:mc="http://schemas.openxmlformats.org/markup-compatibility/2006" xmlns:w14="http://schemas.microsoft.com/office/word/2010/wordml" mc:Ignorable="w14">
+  <w:abstractNum w:abstractNumId="1">
     <w:lvl w:ilvl="0">
       <w:start w:val="1"/>
+      <w:pStyle w:val="Titre1"/>
       <w:numFmt w:val="decimal"/>
-      <w:pStyle w:val="berschrift1"/>
       <w:suff w:val="space"/>
       <w:lvlText w:val="%1."/>
       <w:lvlJc w:val="left"/>
@@ -1260,11 +1648,12 @@
         </w:tabs>
         <w:ind w:left="9061" w:hanging="414"/>
       </w:pPr>
+      <w:rPr/>
     </w:lvl>
     <w:lvl w:ilvl="1">
       <w:start w:val="1"/>
+      <w:pStyle w:val="Titre2"/>
       <w:numFmt w:val="decimal"/>
-      <w:pStyle w:val="berschrift2"/>
       <w:suff w:val="space"/>
       <w:lvlText w:val="%1.%2."/>
       <w:lvlJc w:val="left"/>
@@ -1274,11 +1663,12 @@
         </w:tabs>
         <w:ind w:left="670" w:hanging="244"/>
       </w:pPr>
+      <w:rPr/>
     </w:lvl>
     <w:lvl w:ilvl="2">
       <w:start w:val="1"/>
+      <w:pStyle w:val="Titre3"/>
       <w:numFmt w:val="decimal"/>
-      <w:pStyle w:val="berschrift3"/>
       <w:suff w:val="space"/>
       <w:lvlText w:val="%1.%2.%3."/>
       <w:lvlJc w:val="left"/>
@@ -1294,8 +1684,8 @@
     </w:lvl>
     <w:lvl w:ilvl="3">
       <w:start w:val="1"/>
+      <w:pStyle w:val="Titre4"/>
       <w:numFmt w:val="decimal"/>
-      <w:pStyle w:val="berschrift4"/>
       <w:suff w:val="space"/>
       <w:lvlText w:val="%1.%2.%3.%4."/>
       <w:lvlJc w:val="left"/>
@@ -1305,11 +1695,12 @@
         </w:tabs>
         <w:ind w:left="4497" w:hanging="244"/>
       </w:pPr>
+      <w:rPr/>
     </w:lvl>
     <w:lvl w:ilvl="4">
       <w:start w:val="1"/>
+      <w:pStyle w:val="Titre5"/>
       <w:numFmt w:val="decimal"/>
-      <w:pStyle w:val="berschrift5"/>
       <w:suff w:val="space"/>
       <w:lvlText w:val="%1.%2.%3.%4.%5."/>
       <w:lvlJc w:val="left"/>
@@ -1319,11 +1710,12 @@
         </w:tabs>
         <w:ind w:left="414" w:hanging="244"/>
       </w:pPr>
+      <w:rPr/>
     </w:lvl>
     <w:lvl w:ilvl="5">
       <w:start w:val="1"/>
+      <w:pStyle w:val="Titre6"/>
       <w:numFmt w:val="decimal"/>
-      <w:pStyle w:val="berschrift6"/>
       <w:suff w:val="space"/>
       <w:lvlText w:val="%1.%2.%3.%4.%5.%6."/>
       <w:lvlJc w:val="left"/>
@@ -1333,11 +1725,12 @@
         </w:tabs>
         <w:ind w:left="414" w:hanging="244"/>
       </w:pPr>
+      <w:rPr/>
     </w:lvl>
     <w:lvl w:ilvl="6">
       <w:start w:val="1"/>
+      <w:pStyle w:val="Titre7"/>
       <w:numFmt w:val="decimal"/>
-      <w:pStyle w:val="berschrift7"/>
       <w:lvlText w:val="%1.%2.%3.%4.%5.%6.%7"/>
       <w:lvlJc w:val="left"/>
       <w:pPr>
@@ -1346,11 +1739,12 @@
         </w:tabs>
         <w:ind w:left="1279" w:hanging="1109"/>
       </w:pPr>
+      <w:rPr/>
     </w:lvl>
     <w:lvl w:ilvl="7">
       <w:start w:val="1"/>
+      <w:pStyle w:val="Titre8"/>
       <w:numFmt w:val="decimal"/>
-      <w:pStyle w:val="berschrift8"/>
       <w:lvlText w:val="%1.%2.%3.%4.%5.%6.%7.%8"/>
       <w:lvlJc w:val="left"/>
       <w:pPr>
@@ -1359,11 +1753,12 @@
         </w:tabs>
         <w:ind w:left="1423" w:hanging="1253"/>
       </w:pPr>
+      <w:rPr/>
     </w:lvl>
     <w:lvl w:ilvl="8">
       <w:start w:val="1"/>
+      <w:pStyle w:val="Titre9"/>
       <w:numFmt w:val="decimal"/>
-      <w:pStyle w:val="berschrift9"/>
       <w:lvlText w:val="%1.%2.%3.%4.%5.%6.%7.%8.%9"/>
       <w:lvlJc w:val="left"/>
       <w:pPr>
@@ -1372,41 +1767,42 @@
         </w:tabs>
         <w:ind w:left="1567" w:hanging="1397"/>
       </w:pPr>
+      <w:rPr/>
     </w:lvl>
   </w:abstractNum>
   <w:num w:numId="1">
-    <w:abstractNumId w:val="0"/>
+    <w:abstractNumId w:val="1"/>
   </w:num>
 </w:numbering>
 </file>
 
 <file path=word/styles.xml><?xml version="1.0" encoding="utf-8"?>
-<w:styles xmlns:mc="http://schemas.openxmlformats.org/markup-compatibility/2006" xmlns:r="http://schemas.openxmlformats.org/officeDocument/2006/relationships" xmlns:w="http://schemas.openxmlformats.org/wordprocessingml/2006/main" xmlns:w14="http://schemas.microsoft.com/office/word/2010/wordml" xmlns:w15="http://schemas.microsoft.com/office/word/2012/wordml" xmlns:w16se="http://schemas.microsoft.com/office/word/2015/wordml/symex" mc:Ignorable="w14 w15 w16se">
+<w:styles xmlns:w="http://schemas.openxmlformats.org/wordprocessingml/2006/main" xmlns:w14="http://schemas.microsoft.com/office/word/2010/wordml" xmlns:mc="http://schemas.openxmlformats.org/markup-compatibility/2006" mc:Ignorable="w14">
   <w:docDefaults>
     <w:rPrDefault>
       <w:rPr>
-        <w:rFonts w:asciiTheme="minorHAnsi" w:eastAsiaTheme="minorHAnsi" w:hAnsiTheme="minorHAnsi" w:cstheme="minorBidi"/>
+        <w:rFonts w:ascii="Calibri" w:hAnsi="Calibri" w:eastAsia="Calibri" w:cs="" w:asciiTheme="minorHAnsi" w:cstheme="minorBidi" w:eastAsiaTheme="minorHAnsi" w:hAnsiTheme="minorHAnsi"/>
         <w:szCs w:val="22"/>
         <w:lang w:val="fr-LU" w:eastAsia="en-US" w:bidi="ar-SA"/>
       </w:rPr>
     </w:rPrDefault>
     <w:pPrDefault>
       <w:pPr>
-        <w:suppressAutoHyphens/>
+        <w:suppressAutoHyphens w:val="true"/>
       </w:pPr>
     </w:pPrDefault>
   </w:docDefaults>
   <w:latentStyles w:defLockedState="0" w:defUIPriority="99" w:defSemiHidden="0" w:defUnhideWhenUsed="0" w:defQFormat="0" w:count="371">
     <w:lsdException w:name="Normal" w:uiPriority="0" w:qFormat="1"/>
     <w:lsdException w:name="heading 1" w:uiPriority="0" w:qFormat="1"/>
-    <w:lsdException w:name="heading 2" w:semiHidden="1" w:uiPriority="0" w:unhideWhenUsed="1" w:qFormat="1"/>
-    <w:lsdException w:name="heading 3" w:semiHidden="1" w:uiPriority="0" w:unhideWhenUsed="1" w:qFormat="1"/>
-    <w:lsdException w:name="heading 4" w:semiHidden="1" w:uiPriority="0" w:unhideWhenUsed="1" w:qFormat="1"/>
-    <w:lsdException w:name="heading 5" w:semiHidden="1" w:uiPriority="0" w:unhideWhenUsed="1" w:qFormat="1"/>
-    <w:lsdException w:name="heading 6" w:semiHidden="1" w:uiPriority="0" w:unhideWhenUsed="1" w:qFormat="1"/>
-    <w:lsdException w:name="heading 7" w:semiHidden="1" w:uiPriority="0" w:unhideWhenUsed="1" w:qFormat="1"/>
-    <w:lsdException w:name="heading 8" w:semiHidden="1" w:uiPriority="0" w:unhideWhenUsed="1" w:qFormat="1"/>
-    <w:lsdException w:name="heading 9" w:semiHidden="1" w:uiPriority="0" w:unhideWhenUsed="1" w:qFormat="1"/>
+    <w:lsdException w:name="heading 2" w:uiPriority="0" w:semiHidden="1" w:unhideWhenUsed="1" w:qFormat="1"/>
+    <w:lsdException w:name="heading 3" w:uiPriority="0" w:semiHidden="1" w:unhideWhenUsed="1" w:qFormat="1"/>
+    <w:lsdException w:name="heading 4" w:uiPriority="0" w:semiHidden="1" w:unhideWhenUsed="1" w:qFormat="1"/>
+    <w:lsdException w:name="heading 5" w:uiPriority="0" w:semiHidden="1" w:unhideWhenUsed="1" w:qFormat="1"/>
+    <w:lsdException w:name="heading 6" w:uiPriority="0" w:semiHidden="1" w:unhideWhenUsed="1" w:qFormat="1"/>
+    <w:lsdException w:name="heading 7" w:uiPriority="0" w:semiHidden="1" w:unhideWhenUsed="1" w:qFormat="1"/>
+    <w:lsdException w:name="heading 8" w:uiPriority="0" w:semiHidden="1" w:unhideWhenUsed="1" w:qFormat="1"/>
+    <w:lsdException w:name="heading 9" w:uiPriority="0" w:semiHidden="1" w:unhideWhenUsed="1" w:qFormat="1"/>
     <w:lsdException w:name="index 1" w:semiHidden="1" w:unhideWhenUsed="1"/>
     <w:lsdException w:name="index 2" w:semiHidden="1" w:unhideWhenUsed="1"/>
     <w:lsdException w:name="index 3" w:semiHidden="1" w:unhideWhenUsed="1"/>
@@ -1416,22 +1812,22 @@
     <w:lsdException w:name="index 7" w:semiHidden="1" w:unhideWhenUsed="1"/>
     <w:lsdException w:name="index 8" w:semiHidden="1" w:unhideWhenUsed="1"/>
     <w:lsdException w:name="index 9" w:semiHidden="1" w:unhideWhenUsed="1"/>
-    <w:lsdException w:name="toc 1" w:semiHidden="1" w:uiPriority="39" w:unhideWhenUsed="1"/>
-    <w:lsdException w:name="toc 2" w:semiHidden="1" w:uiPriority="39" w:unhideWhenUsed="1"/>
-    <w:lsdException w:name="toc 3" w:semiHidden="1" w:uiPriority="39" w:unhideWhenUsed="1"/>
-    <w:lsdException w:name="toc 4" w:semiHidden="1" w:uiPriority="39" w:unhideWhenUsed="1"/>
-    <w:lsdException w:name="toc 5" w:semiHidden="1" w:uiPriority="39" w:unhideWhenUsed="1"/>
-    <w:lsdException w:name="toc 6" w:semiHidden="1" w:uiPriority="39" w:unhideWhenUsed="1"/>
-    <w:lsdException w:name="toc 7" w:semiHidden="1" w:uiPriority="39" w:unhideWhenUsed="1"/>
-    <w:lsdException w:name="toc 8" w:semiHidden="1" w:uiPriority="39" w:unhideWhenUsed="1"/>
-    <w:lsdException w:name="toc 9" w:semiHidden="1" w:uiPriority="39" w:unhideWhenUsed="1"/>
+    <w:lsdException w:name="toc 1" w:uiPriority="39" w:semiHidden="1" w:unhideWhenUsed="1"/>
+    <w:lsdException w:name="toc 2" w:uiPriority="39" w:semiHidden="1" w:unhideWhenUsed="1"/>
+    <w:lsdException w:name="toc 3" w:uiPriority="39" w:semiHidden="1" w:unhideWhenUsed="1"/>
+    <w:lsdException w:name="toc 4" w:uiPriority="39" w:semiHidden="1" w:unhideWhenUsed="1"/>
+    <w:lsdException w:name="toc 5" w:uiPriority="39" w:semiHidden="1" w:unhideWhenUsed="1"/>
+    <w:lsdException w:name="toc 6" w:uiPriority="39" w:semiHidden="1" w:unhideWhenUsed="1"/>
+    <w:lsdException w:name="toc 7" w:uiPriority="39" w:semiHidden="1" w:unhideWhenUsed="1"/>
+    <w:lsdException w:name="toc 8" w:uiPriority="39" w:semiHidden="1" w:unhideWhenUsed="1"/>
+    <w:lsdException w:name="toc 9" w:uiPriority="39" w:semiHidden="1" w:unhideWhenUsed="1"/>
     <w:lsdException w:name="Normal Indent" w:semiHidden="1" w:unhideWhenUsed="1"/>
     <w:lsdException w:name="footnote text" w:semiHidden="1" w:unhideWhenUsed="1"/>
     <w:lsdException w:name="annotation text" w:semiHidden="1" w:unhideWhenUsed="1"/>
     <w:lsdException w:name="header" w:semiHidden="1" w:unhideWhenUsed="1"/>
     <w:lsdException w:name="footer" w:semiHidden="1" w:unhideWhenUsed="1"/>
     <w:lsdException w:name="index heading" w:semiHidden="1" w:unhideWhenUsed="1"/>
-    <w:lsdException w:name="caption" w:semiHidden="1" w:uiPriority="0" w:unhideWhenUsed="1" w:qFormat="1"/>
+    <w:lsdException w:name="caption" w:uiPriority="0" w:semiHidden="1" w:unhideWhenUsed="1" w:qFormat="1"/>
     <w:lsdException w:name="table of figures" w:semiHidden="1" w:unhideWhenUsed="1"/>
     <w:lsdException w:name="envelope address" w:semiHidden="1" w:unhideWhenUsed="1"/>
     <w:lsdException w:name="envelope return" w:semiHidden="1" w:unhideWhenUsed="1"/>
@@ -1462,7 +1858,7 @@
     <w:lsdException w:name="Title" w:uiPriority="10" w:qFormat="1"/>
     <w:lsdException w:name="Closing" w:semiHidden="1" w:unhideWhenUsed="1"/>
     <w:lsdException w:name="Signature" w:semiHidden="1" w:unhideWhenUsed="1"/>
-    <w:lsdException w:name="Default Paragraph Font" w:semiHidden="1" w:uiPriority="1" w:unhideWhenUsed="1"/>
+    <w:lsdException w:name="Default Paragraph Font" w:uiPriority="1" w:semiHidden="1" w:unhideWhenUsed="1"/>
     <w:lsdException w:name="Body Text" w:semiHidden="1" w:unhideWhenUsed="1"/>
     <w:lsdException w:name="Body Text Indent" w:semiHidden="1" w:unhideWhenUsed="1"/>
     <w:lsdException w:name="List Continue" w:semiHidden="1" w:unhideWhenUsed="1"/>
@@ -1662,8 +2058,8 @@
     <w:lsdException w:name="Subtle Reference" w:uiPriority="31" w:qFormat="1"/>
     <w:lsdException w:name="Intense Reference" w:uiPriority="32" w:qFormat="1"/>
     <w:lsdException w:name="Book Title" w:uiPriority="33" w:qFormat="1"/>
-    <w:lsdException w:name="Bibliography" w:semiHidden="1" w:uiPriority="37" w:unhideWhenUsed="1"/>
-    <w:lsdException w:name="TOC Heading" w:semiHidden="1" w:uiPriority="39" w:unhideWhenUsed="1" w:qFormat="1"/>
+    <w:lsdException w:name="Bibliography" w:uiPriority="37" w:semiHidden="1" w:unhideWhenUsed="1"/>
+    <w:lsdException w:name="TOC Heading" w:uiPriority="39" w:semiHidden="1" w:unhideWhenUsed="1" w:qFormat="1"/>
     <w:lsdException w:name="Plain Table 1" w:uiPriority="41"/>
     <w:lsdException w:name="Plain Table 2" w:uiPriority="42"/>
     <w:lsdException w:name="Plain Table 3" w:uiPriority="43"/>
@@ -1769,33 +2165,41 @@
     <w:lsdException w:name="List Table 6 Colorful Accent 6" w:uiPriority="51"/>
     <w:lsdException w:name="List Table 7 Colorful Accent 6" w:uiPriority="52"/>
   </w:latentStyles>
-  <w:style w:type="paragraph" w:default="1" w:styleId="Standard">
+  <w:style w:type="paragraph" w:styleId="Normal" w:default="1">
     <w:name w:val="Normal"/>
     <w:qFormat/>
     <w:rsid w:val="00764299"/>
     <w:pPr>
+      <w:widowControl/>
+      <w:suppressAutoHyphens w:val="true"/>
+      <w:bidi w:val="0"/>
       <w:spacing w:before="120" w:after="120"/>
       <w:jc w:val="both"/>
     </w:pPr>
     <w:rPr>
-      <w:rFonts w:ascii="Arial" w:eastAsia="Times New Roman" w:hAnsi="Arial" w:cs="Times New Roman"/>
+      <w:rFonts w:ascii="Arial" w:hAnsi="Arial" w:eastAsia="Times New Roman" w:cs="Times New Roman"/>
+      <w:color w:val="auto"/>
+      <w:kern w:val="0"/>
+      <w:sz w:val="20"/>
       <w:szCs w:val="24"/>
-    </w:rPr>
-  </w:style>
-  <w:style w:type="paragraph" w:styleId="berschrift1">
-    <w:name w:val="heading 1"/>
-    <w:basedOn w:val="Standard"/>
-    <w:next w:val="Standard"/>
-    <w:link w:val="berschrift1Zchn"/>
-    <w:qFormat/>
-    <w:rsid w:val="008C1D12"/>
+      <w:lang w:val="fr-LU" w:eastAsia="en-US" w:bidi="ar-SA"/>
+    </w:rPr>
+  </w:style>
+  <w:style w:type="paragraph" w:styleId="Titre1">
+    <w:name w:val="Heading 1"/>
+    <w:basedOn w:val="Normal"/>
+    <w:next w:val="Normal"/>
+    <w:link w:val="Berschrift1Zchn"/>
+    <w:qFormat/>
+    <w:rsid w:val="008c1d12"/>
     <w:pPr>
-      <w:keepNext/>
+      <w:keepNext w:val="true"/>
       <w:numPr>
+        <w:ilvl w:val="0"/>
         <w:numId w:val="1"/>
       </w:numPr>
-      <w:spacing w:before="240"/>
-      <w:ind w:left="414" w:firstLine="0"/>
+      <w:spacing w:before="240" w:after="120"/>
+      <w:ind w:left="414" w:hanging="0"/>
       <w:outlineLvl w:val="0"/>
     </w:pPr>
     <w:rPr>
@@ -1805,18 +2209,19 @@
       <w:szCs w:val="20"/>
     </w:rPr>
   </w:style>
-  <w:style w:type="paragraph" w:styleId="berschrift2">
-    <w:name w:val="heading 2"/>
-    <w:basedOn w:val="berschrift1"/>
-    <w:next w:val="Standard"/>
-    <w:link w:val="berschrift2Zchn"/>
+  <w:style w:type="paragraph" w:styleId="Titre2">
+    <w:name w:val="Heading 2"/>
+    <w:basedOn w:val="Titre1"/>
+    <w:next w:val="Normal"/>
+    <w:link w:val="Berschrift2Zchn"/>
     <w:qFormat/>
     <w:rsid w:val="00656205"/>
     <w:pPr>
       <w:numPr>
         <w:ilvl w:val="1"/>
+        <w:numId w:val="1"/>
       </w:numPr>
-      <w:ind w:left="244" w:firstLine="0"/>
+      <w:ind w:left="244" w:hanging="0"/>
       <w:jc w:val="left"/>
       <w:outlineLvl w:val="1"/>
     </w:pPr>
@@ -1825,15 +2230,15 @@
       <w:lang w:val="fr-FR"/>
     </w:rPr>
   </w:style>
-  <w:style w:type="paragraph" w:styleId="berschrift3">
-    <w:name w:val="heading 3"/>
-    <w:basedOn w:val="Standard"/>
-    <w:next w:val="Standard"/>
-    <w:link w:val="berschrift3Zchn"/>
-    <w:qFormat/>
-    <w:rsid w:val="00AE5E0C"/>
+  <w:style w:type="paragraph" w:styleId="Titre3">
+    <w:name w:val="Heading 3"/>
+    <w:basedOn w:val="Normal"/>
+    <w:next w:val="Normal"/>
+    <w:link w:val="Berschrift3Zchn"/>
+    <w:qFormat/>
+    <w:rsid w:val="00ae5e0c"/>
     <w:pPr>
-      <w:keepNext/>
+      <w:keepNext w:val="true"/>
       <w:numPr>
         <w:ilvl w:val="2"/>
         <w:numId w:val="1"/>
@@ -1846,21 +2251,21 @@
       <w:lang w:val="fr-BE" w:eastAsia="x-none"/>
     </w:rPr>
   </w:style>
-  <w:style w:type="paragraph" w:styleId="berschrift4">
-    <w:name w:val="heading 4"/>
-    <w:basedOn w:val="Standard"/>
-    <w:next w:val="Standard"/>
-    <w:link w:val="berschrift4Zchn"/>
-    <w:qFormat/>
-    <w:rsid w:val="00AE5E0C"/>
+  <w:style w:type="paragraph" w:styleId="Titre4">
+    <w:name w:val="Heading 4"/>
+    <w:basedOn w:val="Normal"/>
+    <w:next w:val="Normal"/>
+    <w:link w:val="Berschrift4Zchn"/>
+    <w:qFormat/>
+    <w:rsid w:val="00ae5e0c"/>
     <w:pPr>
-      <w:keepNext/>
+      <w:keepNext w:val="true"/>
       <w:numPr>
         <w:ilvl w:val="3"/>
         <w:numId w:val="1"/>
       </w:numPr>
-      <w:spacing w:after="60"/>
-      <w:ind w:left="811" w:firstLine="0"/>
+      <w:spacing w:before="120" w:after="60"/>
+      <w:ind w:left="811" w:hanging="0"/>
       <w:outlineLvl w:val="3"/>
     </w:pPr>
     <w:rPr>
@@ -1869,19 +2274,19 @@
       <w:szCs w:val="28"/>
     </w:rPr>
   </w:style>
-  <w:style w:type="paragraph" w:styleId="berschrift5">
-    <w:name w:val="heading 5"/>
-    <w:basedOn w:val="Standard"/>
-    <w:next w:val="Standard"/>
-    <w:link w:val="berschrift5Zchn"/>
-    <w:qFormat/>
-    <w:rsid w:val="00AE5E0C"/>
+  <w:style w:type="paragraph" w:styleId="Titre5">
+    <w:name w:val="Heading 5"/>
+    <w:basedOn w:val="Normal"/>
+    <w:next w:val="Normal"/>
+    <w:link w:val="Berschrift5Zchn"/>
+    <w:qFormat/>
+    <w:rsid w:val="00ae5e0c"/>
     <w:pPr>
       <w:numPr>
         <w:ilvl w:val="4"/>
         <w:numId w:val="1"/>
       </w:numPr>
-      <w:spacing w:after="60"/>
+      <w:spacing w:before="120" w:after="60"/>
       <w:outlineLvl w:val="4"/>
     </w:pPr>
     <w:rPr>
@@ -1891,19 +2296,19 @@
       <w:szCs w:val="26"/>
     </w:rPr>
   </w:style>
-  <w:style w:type="paragraph" w:styleId="berschrift6">
-    <w:name w:val="heading 6"/>
-    <w:basedOn w:val="Standard"/>
-    <w:next w:val="Standard"/>
-    <w:link w:val="berschrift6Zchn"/>
-    <w:qFormat/>
-    <w:rsid w:val="00AE5E0C"/>
+  <w:style w:type="paragraph" w:styleId="Titre6">
+    <w:name w:val="Heading 6"/>
+    <w:basedOn w:val="Normal"/>
+    <w:next w:val="Normal"/>
+    <w:link w:val="Berschrift6Zchn"/>
+    <w:qFormat/>
+    <w:rsid w:val="00ae5e0c"/>
     <w:pPr>
       <w:numPr>
         <w:ilvl w:val="5"/>
         <w:numId w:val="1"/>
       </w:numPr>
-      <w:spacing w:after="60"/>
+      <w:spacing w:before="120" w:after="60"/>
       <w:outlineLvl w:val="5"/>
     </w:pPr>
     <w:rPr>
@@ -1912,54 +2317,55 @@
       <w:szCs w:val="22"/>
     </w:rPr>
   </w:style>
-  <w:style w:type="paragraph" w:styleId="berschrift7">
-    <w:name w:val="heading 7"/>
-    <w:basedOn w:val="Standard"/>
-    <w:next w:val="Standard"/>
-    <w:link w:val="berschrift7Zchn"/>
-    <w:qFormat/>
-    <w:rsid w:val="00AE5E0C"/>
+  <w:style w:type="paragraph" w:styleId="Titre7">
+    <w:name w:val="Heading 7"/>
+    <w:basedOn w:val="Normal"/>
+    <w:next w:val="Normal"/>
+    <w:link w:val="Berschrift7Zchn"/>
+    <w:qFormat/>
+    <w:rsid w:val="00ae5e0c"/>
     <w:pPr>
       <w:numPr>
         <w:ilvl w:val="6"/>
         <w:numId w:val="1"/>
       </w:numPr>
-      <w:spacing w:after="60"/>
+      <w:spacing w:before="120" w:after="60"/>
       <w:outlineLvl w:val="6"/>
     </w:pPr>
-  </w:style>
-  <w:style w:type="paragraph" w:styleId="berschrift8">
-    <w:name w:val="heading 8"/>
-    <w:basedOn w:val="Standard"/>
-    <w:next w:val="Standard"/>
-    <w:link w:val="berschrift8Zchn"/>
-    <w:qFormat/>
-    <w:rsid w:val="00AE5E0C"/>
+    <w:rPr/>
+  </w:style>
+  <w:style w:type="paragraph" w:styleId="Titre8">
+    <w:name w:val="Heading 8"/>
+    <w:basedOn w:val="Normal"/>
+    <w:next w:val="Normal"/>
+    <w:link w:val="Berschrift8Zchn"/>
+    <w:qFormat/>
+    <w:rsid w:val="00ae5e0c"/>
     <w:pPr>
       <w:numPr>
         <w:ilvl w:val="7"/>
         <w:numId w:val="1"/>
       </w:numPr>
-      <w:spacing w:after="60"/>
+      <w:spacing w:before="120" w:after="60"/>
       <w:outlineLvl w:val="7"/>
     </w:pPr>
     <w:rPr>
       <w:iCs/>
     </w:rPr>
   </w:style>
-  <w:style w:type="paragraph" w:styleId="berschrift9">
-    <w:name w:val="heading 9"/>
-    <w:basedOn w:val="Standard"/>
-    <w:next w:val="Standard"/>
-    <w:link w:val="berschrift9Zchn"/>
-    <w:qFormat/>
-    <w:rsid w:val="00AE5E0C"/>
+  <w:style w:type="paragraph" w:styleId="Titre9">
+    <w:name w:val="Heading 9"/>
+    <w:basedOn w:val="Normal"/>
+    <w:next w:val="Normal"/>
+    <w:link w:val="Berschrift9Zchn"/>
+    <w:qFormat/>
+    <w:rsid w:val="00ae5e0c"/>
     <w:pPr>
       <w:numPr>
         <w:ilvl w:val="8"/>
         <w:numId w:val="1"/>
       </w:numPr>
-      <w:spacing w:after="60"/>
+      <w:spacing w:before="120" w:after="60"/>
       <w:outlineLvl w:val="8"/>
     </w:pPr>
     <w:rPr>
@@ -1967,11 +2373,655 @@
       <w:szCs w:val="22"/>
     </w:rPr>
   </w:style>
-  <w:style w:type="character" w:default="1" w:styleId="Absatz-Standardschriftart">
+  <w:style w:type="character" w:styleId="DefaultParagraphFont" w:default="1">
     <w:name w:val="Default Paragraph Font"/>
     <w:uiPriority w:val="1"/>
     <w:semiHidden/>
     <w:unhideWhenUsed/>
+    <w:qFormat/>
+    <w:rPr/>
+  </w:style>
+  <w:style w:type="character" w:styleId="PagedeGardeChar" w:customStyle="1">
+    <w:name w:val="PagedeGarde Char"/>
+    <w:link w:val="PagedeGarde"/>
+    <w:qFormat/>
+    <w:rsid w:val="008013dd"/>
+    <w:rPr>
+      <w:rFonts w:ascii="Arial" w:hAnsi="Arial" w:eastAsia="Times New Roman" w:cs="Times New Roman"/>
+      <w:b/>
+      <w:smallCaps/>
+      <w:sz w:val="32"/>
+      <w:szCs w:val="20"/>
+    </w:rPr>
+  </w:style>
+  <w:style w:type="character" w:styleId="EntteCar" w:customStyle="1">
+    <w:name w:val="En-tête Car"/>
+    <w:basedOn w:val="DefaultParagraphFont"/>
+    <w:uiPriority w:val="99"/>
+    <w:qFormat/>
+    <w:rsid w:val="008013dd"/>
+    <w:rPr>
+      <w:rFonts w:ascii="Arial" w:hAnsi="Arial" w:eastAsia="Times New Roman" w:cs="Times New Roman"/>
+      <w:sz w:val="24"/>
+      <w:szCs w:val="24"/>
+    </w:rPr>
+  </w:style>
+  <w:style w:type="character" w:styleId="FuzeileZchn" w:customStyle="1">
+    <w:name w:val="Fußzeile Zchn"/>
+    <w:basedOn w:val="DefaultParagraphFont"/>
+    <w:uiPriority w:val="99"/>
+    <w:qFormat/>
+    <w:rsid w:val="008013dd"/>
+    <w:rPr>
+      <w:rFonts w:ascii="Arial" w:hAnsi="Arial" w:eastAsia="Times New Roman" w:cs="Times New Roman"/>
+      <w:sz w:val="24"/>
+      <w:szCs w:val="24"/>
+    </w:rPr>
+  </w:style>
+  <w:style w:type="character" w:styleId="Berschrift1Zchn" w:customStyle="1">
+    <w:name w:val="Überschrift 1 Zchn"/>
+    <w:basedOn w:val="DefaultParagraphFont"/>
+    <w:qFormat/>
+    <w:rsid w:val="008c1d12"/>
+    <w:rPr>
+      <w:rFonts w:ascii="Arial" w:hAnsi="Arial" w:eastAsia="Times New Roman" w:cs="Times New Roman"/>
+      <w:b/>
+      <w:smallCaps/>
+      <w:sz w:val="28"/>
+      <w:szCs w:val="20"/>
+    </w:rPr>
+  </w:style>
+  <w:style w:type="character" w:styleId="Berschrift2Zchn" w:customStyle="1">
+    <w:name w:val="Überschrift 2 Zchn"/>
+    <w:basedOn w:val="DefaultParagraphFont"/>
+    <w:qFormat/>
+    <w:rsid w:val="00656205"/>
+    <w:rPr>
+      <w:rFonts w:ascii="Arial" w:hAnsi="Arial" w:eastAsia="Times New Roman" w:cs="Times New Roman"/>
+      <w:b/>
+      <w:smallCaps/>
+      <w:sz w:val="26"/>
+      <w:szCs w:val="20"/>
+      <w:lang w:val="fr-FR"/>
+    </w:rPr>
+  </w:style>
+  <w:style w:type="character" w:styleId="Berschrift3Zchn" w:customStyle="1">
+    <w:name w:val="Überschrift 3 Zchn"/>
+    <w:basedOn w:val="DefaultParagraphFont"/>
+    <w:qFormat/>
+    <w:rsid w:val="00ae5e0c"/>
+    <w:rPr>
+      <w:rFonts w:ascii="Arial" w:hAnsi="Arial" w:eastAsia="Times New Roman" w:cs="Times New Roman"/>
+      <w:b/>
+      <w:sz w:val="20"/>
+      <w:szCs w:val="20"/>
+      <w:lang w:val="fr-BE" w:eastAsia="x-none"/>
+    </w:rPr>
+  </w:style>
+  <w:style w:type="character" w:styleId="Berschrift4Zchn" w:customStyle="1">
+    <w:name w:val="Überschrift 4 Zchn"/>
+    <w:basedOn w:val="DefaultParagraphFont"/>
+    <w:qFormat/>
+    <w:rsid w:val="00ae5e0c"/>
+    <w:rPr>
+      <w:rFonts w:ascii="Arial" w:hAnsi="Arial" w:eastAsia="Times New Roman" w:cs="Times New Roman"/>
+      <w:b/>
+      <w:bCs/>
+      <w:sz w:val="20"/>
+      <w:szCs w:val="28"/>
+    </w:rPr>
+  </w:style>
+  <w:style w:type="character" w:styleId="Berschrift5Zchn" w:customStyle="1">
+    <w:name w:val="Überschrift 5 Zchn"/>
+    <w:basedOn w:val="DefaultParagraphFont"/>
+    <w:qFormat/>
+    <w:rsid w:val="00ae5e0c"/>
+    <w:rPr>
+      <w:rFonts w:ascii="Arial" w:hAnsi="Arial" w:eastAsia="Times New Roman" w:cs="Times New Roman"/>
+      <w:b/>
+      <w:bCs/>
+      <w:iCs/>
+      <w:sz w:val="20"/>
+      <w:szCs w:val="26"/>
+    </w:rPr>
+  </w:style>
+  <w:style w:type="character" w:styleId="Berschrift6Zchn" w:customStyle="1">
+    <w:name w:val="Überschrift 6 Zchn"/>
+    <w:basedOn w:val="DefaultParagraphFont"/>
+    <w:qFormat/>
+    <w:rsid w:val="00ae5e0c"/>
+    <w:rPr>
+      <w:rFonts w:ascii="Arial" w:hAnsi="Arial" w:eastAsia="Times New Roman" w:cs="Times New Roman"/>
+      <w:b/>
+      <w:bCs/>
+      <w:sz w:val="20"/>
+    </w:rPr>
+  </w:style>
+  <w:style w:type="character" w:styleId="Berschrift7Zchn" w:customStyle="1">
+    <w:name w:val="Überschrift 7 Zchn"/>
+    <w:basedOn w:val="DefaultParagraphFont"/>
+    <w:qFormat/>
+    <w:rsid w:val="00ae5e0c"/>
+    <w:rPr>
+      <w:rFonts w:ascii="Arial" w:hAnsi="Arial" w:eastAsia="Times New Roman" w:cs="Times New Roman"/>
+      <w:sz w:val="20"/>
+      <w:szCs w:val="24"/>
+    </w:rPr>
+  </w:style>
+  <w:style w:type="character" w:styleId="Berschrift8Zchn" w:customStyle="1">
+    <w:name w:val="Überschrift 8 Zchn"/>
+    <w:basedOn w:val="DefaultParagraphFont"/>
+    <w:qFormat/>
+    <w:rsid w:val="00ae5e0c"/>
+    <w:rPr>
+      <w:rFonts w:ascii="Arial" w:hAnsi="Arial" w:eastAsia="Times New Roman" w:cs="Times New Roman"/>
+      <w:iCs/>
+      <w:sz w:val="20"/>
+      <w:szCs w:val="24"/>
+    </w:rPr>
+  </w:style>
+  <w:style w:type="character" w:styleId="Berschrift9Zchn" w:customStyle="1">
+    <w:name w:val="Überschrift 9 Zchn"/>
+    <w:basedOn w:val="DefaultParagraphFont"/>
+    <w:qFormat/>
+    <w:rsid w:val="00ae5e0c"/>
+    <w:rPr>
+      <w:rFonts w:ascii="Arial" w:hAnsi="Arial" w:eastAsia="Times New Roman" w:cs="Arial"/>
+      <w:sz w:val="20"/>
+    </w:rPr>
+  </w:style>
+  <w:style w:type="character" w:styleId="Hyperlink1" w:customStyle="1">
+    <w:name w:val="Hyperlink1"/>
+    <w:uiPriority w:val="99"/>
+    <w:qFormat/>
+    <w:rsid w:val="00ae5e0c"/>
+    <w:rPr>
+      <w:rFonts w:cs="Times New Roman"/>
+      <w:color w:val="0000FF"/>
+      <w:u w:val="single"/>
+    </w:rPr>
+  </w:style>
+  <w:style w:type="character" w:styleId="Tlidtranslation" w:customStyle="1">
+    <w:name w:val="tlid-translation"/>
+    <w:basedOn w:val="DefaultParagraphFont"/>
+    <w:qFormat/>
+    <w:rsid w:val="00794224"/>
+    <w:rPr/>
+  </w:style>
+  <w:style w:type="character" w:styleId="Text1Char" w:customStyle="1">
+    <w:name w:val="Text 1 Char"/>
+    <w:link w:val="Text1"/>
+    <w:qFormat/>
+    <w:locked/>
+    <w:rsid w:val="00f418dd"/>
+    <w:rPr>
+      <w:rFonts w:ascii="Arial" w:hAnsi="Arial" w:cs="Arial"/>
+      <w:sz w:val="24"/>
+    </w:rPr>
+  </w:style>
+  <w:style w:type="character" w:styleId="Annotationreference">
+    <w:name w:val="annotation reference"/>
+    <w:basedOn w:val="DefaultParagraphFont"/>
+    <w:uiPriority w:val="99"/>
+    <w:semiHidden/>
+    <w:unhideWhenUsed/>
+    <w:qFormat/>
+    <w:rsid w:val="009201fc"/>
+    <w:rPr>
+      <w:sz w:val="16"/>
+      <w:szCs w:val="16"/>
+    </w:rPr>
+  </w:style>
+  <w:style w:type="character" w:styleId="KommentartextZchn" w:customStyle="1">
+    <w:name w:val="Kommentartext Zchn"/>
+    <w:basedOn w:val="DefaultParagraphFont"/>
+    <w:link w:val="Annotationtext"/>
+    <w:uiPriority w:val="99"/>
+    <w:semiHidden/>
+    <w:qFormat/>
+    <w:rsid w:val="009201fc"/>
+    <w:rPr>
+      <w:rFonts w:ascii="Arial" w:hAnsi="Arial" w:eastAsia="Times New Roman" w:cs="Times New Roman"/>
+      <w:sz w:val="20"/>
+      <w:szCs w:val="20"/>
+    </w:rPr>
+  </w:style>
+  <w:style w:type="character" w:styleId="KommentarthemaZchn" w:customStyle="1">
+    <w:name w:val="Kommentarthema Zchn"/>
+    <w:basedOn w:val="KommentartextZchn"/>
+    <w:link w:val="Annotationsubject"/>
+    <w:uiPriority w:val="99"/>
+    <w:semiHidden/>
+    <w:qFormat/>
+    <w:rsid w:val="009201fc"/>
+    <w:rPr>
+      <w:rFonts w:ascii="Arial" w:hAnsi="Arial" w:eastAsia="Times New Roman" w:cs="Times New Roman"/>
+      <w:b/>
+      <w:bCs/>
+      <w:sz w:val="20"/>
+      <w:szCs w:val="20"/>
+    </w:rPr>
+  </w:style>
+  <w:style w:type="character" w:styleId="SprechblasentextZchn" w:customStyle="1">
+    <w:name w:val="Sprechblasentext Zchn"/>
+    <w:basedOn w:val="DefaultParagraphFont"/>
+    <w:link w:val="BalloonText"/>
+    <w:uiPriority w:val="99"/>
+    <w:semiHidden/>
+    <w:qFormat/>
+    <w:rsid w:val="009201fc"/>
+    <w:rPr>
+      <w:rFonts w:ascii="Segoe UI" w:hAnsi="Segoe UI" w:eastAsia="Times New Roman" w:cs="Segoe UI"/>
+      <w:sz w:val="18"/>
+      <w:szCs w:val="18"/>
+    </w:rPr>
+  </w:style>
+  <w:style w:type="paragraph" w:styleId="Titre" w:customStyle="1">
+    <w:name w:val="Titre"/>
+    <w:basedOn w:val="Normal"/>
+    <w:next w:val="Corpsdetexte"/>
+    <w:qFormat/>
+    <w:pPr>
+      <w:keepNext w:val="true"/>
+      <w:spacing w:before="240" w:after="120"/>
+    </w:pPr>
+    <w:rPr>
+      <w:rFonts w:ascii="Liberation Sans" w:hAnsi="Liberation Sans" w:eastAsia="Noto Sans CJK SC" w:cs="Lohit Devanagari"/>
+      <w:sz w:val="28"/>
+      <w:szCs w:val="28"/>
+    </w:rPr>
+  </w:style>
+  <w:style w:type="paragraph" w:styleId="Corpsdetexte">
+    <w:name w:val="Body Text"/>
+    <w:basedOn w:val="Normal"/>
+    <w:pPr>
+      <w:spacing w:lineRule="auto" w:line="276" w:before="0" w:after="140"/>
+    </w:pPr>
+    <w:rPr/>
+  </w:style>
+  <w:style w:type="paragraph" w:styleId="Liste">
+    <w:name w:val="List"/>
+    <w:basedOn w:val="Corpsdetexte"/>
+    <w:pPr/>
+    <w:rPr>
+      <w:rFonts w:cs="Lohit Devanagari"/>
+    </w:rPr>
+  </w:style>
+  <w:style w:type="paragraph" w:styleId="Lgende">
+    <w:name w:val="Caption"/>
+    <w:basedOn w:val="Normal"/>
+    <w:qFormat/>
+    <w:pPr>
+      <w:suppressLineNumbers/>
+      <w:spacing w:before="120" w:after="120"/>
+    </w:pPr>
+    <w:rPr>
+      <w:rFonts w:cs="FreeSans"/>
+      <w:i/>
+      <w:iCs/>
+      <w:sz w:val="24"/>
+      <w:szCs w:val="24"/>
+    </w:rPr>
+  </w:style>
+  <w:style w:type="paragraph" w:styleId="Index" w:customStyle="1">
+    <w:name w:val="Index"/>
+    <w:basedOn w:val="Normal"/>
+    <w:qFormat/>
+    <w:pPr>
+      <w:suppressLineNumbers/>
+    </w:pPr>
+    <w:rPr>
+      <w:rFonts w:cs="Lohit Devanagari"/>
+    </w:rPr>
+  </w:style>
+  <w:style w:type="paragraph" w:styleId="Caption">
+    <w:name w:val="caption"/>
+    <w:basedOn w:val="Normal"/>
+    <w:next w:val="Normal"/>
+    <w:qFormat/>
+    <w:rsid w:val="008013dd"/>
+    <w:pPr>
+      <w:spacing w:before="0" w:after="120"/>
+      <w:ind w:left="142" w:hanging="0"/>
+      <w:jc w:val="center"/>
+    </w:pPr>
+    <w:rPr>
+      <w:i/>
+      <w:iCs/>
+      <w:sz w:val="22"/>
+      <w:szCs w:val="20"/>
+      <w:lang w:val="fr-FR"/>
+    </w:rPr>
+  </w:style>
+  <w:style w:type="paragraph" w:styleId="PagedeGarde" w:customStyle="1">
+    <w:name w:val="PagedeGarde"/>
+    <w:basedOn w:val="Normal"/>
+    <w:link w:val="PagedeGardeChar"/>
+    <w:qFormat/>
+    <w:rsid w:val="008013dd"/>
+    <w:pPr>
+      <w:keepNext w:val="true"/>
+      <w:pBdr>
+        <w:bottom w:val="single" w:sz="4" w:space="1" w:color="000000"/>
+      </w:pBdr>
+      <w:spacing w:before="240" w:after="120"/>
+    </w:pPr>
+    <w:rPr>
+      <w:b/>
+      <w:smallCaps/>
+      <w:sz w:val="32"/>
+      <w:szCs w:val="20"/>
+    </w:rPr>
+  </w:style>
+  <w:style w:type="paragraph" w:styleId="Entteetpieddepage" w:customStyle="1">
+    <w:name w:val="En-tête et pied de page"/>
+    <w:basedOn w:val="Normal"/>
+    <w:qFormat/>
+    <w:pPr/>
+    <w:rPr/>
+  </w:style>
+  <w:style w:type="paragraph" w:styleId="Entte">
+    <w:name w:val="Header"/>
+    <w:basedOn w:val="Normal"/>
+    <w:uiPriority w:val="99"/>
+    <w:unhideWhenUsed/>
+    <w:rsid w:val="008013dd"/>
+    <w:pPr>
+      <w:tabs>
+        <w:tab w:val="clear" w:pos="708"/>
+        <w:tab w:val="center" w:pos="4536" w:leader="none"/>
+        <w:tab w:val="right" w:pos="9072" w:leader="none"/>
+      </w:tabs>
+      <w:spacing w:before="0" w:after="0"/>
+    </w:pPr>
+    <w:rPr/>
+  </w:style>
+  <w:style w:type="paragraph" w:styleId="Pieddepage">
+    <w:name w:val="Footer"/>
+    <w:basedOn w:val="Normal"/>
+    <w:link w:val="FuzeileZchn"/>
+    <w:uiPriority w:val="99"/>
+    <w:unhideWhenUsed/>
+    <w:rsid w:val="008013dd"/>
+    <w:pPr>
+      <w:tabs>
+        <w:tab w:val="clear" w:pos="708"/>
+        <w:tab w:val="center" w:pos="4536" w:leader="none"/>
+        <w:tab w:val="right" w:pos="9072" w:leader="none"/>
+      </w:tabs>
+      <w:spacing w:before="0" w:after="0"/>
+    </w:pPr>
+    <w:rPr/>
+  </w:style>
+  <w:style w:type="paragraph" w:styleId="ContrleTitre" w:customStyle="1">
+    <w:name w:val="Contrôle_Titre"/>
+    <w:basedOn w:val="Normal"/>
+    <w:uiPriority w:val="99"/>
+    <w:qFormat/>
+    <w:rsid w:val="00ae5e0c"/>
+    <w:pPr>
+      <w:spacing w:before="60" w:after="60"/>
+      <w:ind w:left="34" w:hanging="0"/>
+      <w:jc w:val="left"/>
+    </w:pPr>
+    <w:rPr>
+      <w:b/>
+      <w:szCs w:val="20"/>
+      <w:lang w:val="fr-FR" w:eastAsia="fr-FR"/>
+    </w:rPr>
+  </w:style>
+  <w:style w:type="paragraph" w:styleId="ContrleTexteG" w:customStyle="1">
+    <w:name w:val="Contrôle_Texte_G"/>
+    <w:basedOn w:val="ContrleTitre"/>
+    <w:uiPriority w:val="99"/>
+    <w:qFormat/>
+    <w:rsid w:val="00ae5e0c"/>
+    <w:pPr/>
+    <w:rPr>
+      <w:b w:val="false"/>
+    </w:rPr>
+  </w:style>
+  <w:style w:type="paragraph" w:styleId="Tabledesmatiresniveau1">
+    <w:name w:val="TOC 1"/>
+    <w:basedOn w:val="Normal"/>
+    <w:next w:val="Normal"/>
+    <w:autoRedefine/>
+    <w:uiPriority w:val="39"/>
+    <w:rsid w:val="00ae5e0c"/>
+    <w:pPr>
+      <w:tabs>
+        <w:tab w:val="clear" w:pos="708"/>
+        <w:tab w:val="left" w:pos="400" w:leader="none"/>
+        <w:tab w:val="right" w:pos="9360" w:leader="dot"/>
+      </w:tabs>
+      <w:spacing w:before="120" w:after="60"/>
+      <w:ind w:right="-2" w:hanging="0"/>
+    </w:pPr>
+    <w:rPr>
+      <w:b/>
+      <w:bCs/>
+      <w:sz w:val="22"/>
+      <w:szCs w:val="22"/>
+      <w:lang w:val="en-US"/>
+    </w:rPr>
+  </w:style>
+  <w:style w:type="paragraph" w:styleId="Tabledesmatiresniveau2">
+    <w:name w:val="TOC 2"/>
+    <w:basedOn w:val="Normal"/>
+    <w:next w:val="Normal"/>
+    <w:autoRedefine/>
+    <w:uiPriority w:val="39"/>
+    <w:rsid w:val="00ae5e0c"/>
+    <w:pPr>
+      <w:tabs>
+        <w:tab w:val="clear" w:pos="708"/>
+        <w:tab w:val="left" w:pos="567" w:leader="none"/>
+        <w:tab w:val="right" w:pos="11340" w:leader="dot"/>
+      </w:tabs>
+      <w:spacing w:before="40" w:after="80"/>
+      <w:ind w:left="426" w:right="-2" w:hanging="0"/>
+    </w:pPr>
+    <w:rPr>
+      <w:sz w:val="22"/>
+      <w:szCs w:val="22"/>
+      <w:lang w:val="en-US"/>
+    </w:rPr>
+  </w:style>
+  <w:style w:type="paragraph" w:styleId="Autrestitres" w:customStyle="1">
+    <w:name w:val="Autres titres"/>
+    <w:basedOn w:val="Normal"/>
+    <w:uiPriority w:val="99"/>
+    <w:qFormat/>
+    <w:rsid w:val="00ae5e0c"/>
+    <w:pPr>
+      <w:keepLines/>
+      <w:tabs>
+        <w:tab w:val="clear" w:pos="708"/>
+        <w:tab w:val="left" w:pos="863" w:leader="none"/>
+      </w:tabs>
+      <w:spacing w:lineRule="atLeast" w:line="300"/>
+      <w:jc w:val="center"/>
+    </w:pPr>
+    <w:rPr>
+      <w:b/>
+      <w:bCs/>
+      <w:sz w:val="32"/>
+      <w:szCs w:val="20"/>
+      <w:lang w:val="fr-FR" w:eastAsia="fr-FR"/>
+    </w:rPr>
+  </w:style>
+  <w:style w:type="paragraph" w:styleId="PageDeGardeTitre" w:customStyle="1">
+    <w:name w:val="PageDeGardeTitre"/>
+    <w:basedOn w:val="Normal"/>
+    <w:uiPriority w:val="99"/>
+    <w:qFormat/>
+    <w:rsid w:val="00ae5e0c"/>
+    <w:pPr>
+      <w:spacing w:before="0" w:after="120"/>
+      <w:jc w:val="left"/>
+    </w:pPr>
+    <w:rPr>
+      <w:b/>
+      <w:sz w:val="26"/>
+    </w:rPr>
+  </w:style>
+  <w:style w:type="paragraph" w:styleId="NoSpacing">
+    <w:name w:val="No Spacing"/>
+    <w:uiPriority w:val="1"/>
+    <w:qFormat/>
+    <w:rsid w:val="006b5aad"/>
+    <w:pPr>
+      <w:widowControl/>
+      <w:suppressAutoHyphens w:val="true"/>
+      <w:bidi w:val="0"/>
+      <w:spacing w:before="0" w:after="0"/>
+      <w:jc w:val="both"/>
+    </w:pPr>
+    <w:rPr>
+      <w:rFonts w:ascii="Arial" w:hAnsi="Arial" w:eastAsia="Times New Roman" w:cs="Times New Roman"/>
+      <w:color w:val="auto"/>
+      <w:kern w:val="0"/>
+      <w:sz w:val="24"/>
+      <w:szCs w:val="24"/>
+      <w:lang w:val="fr-LU" w:eastAsia="en-US" w:bidi="ar-SA"/>
+    </w:rPr>
+  </w:style>
+  <w:style w:type="paragraph" w:styleId="ListParagraph">
+    <w:name w:val="List Paragraph"/>
+    <w:basedOn w:val="Normal"/>
+    <w:uiPriority w:val="34"/>
+    <w:qFormat/>
+    <w:rsid w:val="005905d1"/>
+    <w:pPr>
+      <w:ind w:left="720" w:hanging="0"/>
+    </w:pPr>
+    <w:rPr/>
+  </w:style>
+  <w:style w:type="paragraph" w:styleId="Text2" w:customStyle="1">
+    <w:name w:val="Text 2"/>
+    <w:basedOn w:val="Normal"/>
+    <w:qFormat/>
+    <w:rsid w:val="00aa2341"/>
+    <w:pPr>
+      <w:tabs>
+        <w:tab w:val="clear" w:pos="708"/>
+        <w:tab w:val="left" w:pos="2160" w:leader="none"/>
+      </w:tabs>
+      <w:ind w:left="170" w:hanging="0"/>
+    </w:pPr>
+    <w:rPr>
+      <w:sz w:val="24"/>
+      <w:szCs w:val="20"/>
+    </w:rPr>
+  </w:style>
+  <w:style w:type="paragraph" w:styleId="Default" w:customStyle="1">
+    <w:name w:val="Default"/>
+    <w:qFormat/>
+    <w:rsid w:val="00363933"/>
+    <w:pPr>
+      <w:widowControl/>
+      <w:suppressAutoHyphens w:val="true"/>
+      <w:bidi w:val="0"/>
+      <w:spacing w:before="0" w:after="0"/>
+      <w:jc w:val="left"/>
+    </w:pPr>
+    <w:rPr>
+      <w:rFonts w:ascii="Arial" w:hAnsi="Arial" w:eastAsia="Calibri" w:cs="Arial"/>
+      <w:color w:val="000000"/>
+      <w:kern w:val="0"/>
+      <w:sz w:val="24"/>
+      <w:szCs w:val="24"/>
+      <w:lang w:val="fr-LU" w:eastAsia="en-US" w:bidi="ar-SA"/>
+    </w:rPr>
+  </w:style>
+  <w:style w:type="paragraph" w:styleId="Text1" w:customStyle="1">
+    <w:name w:val="Text 1"/>
+    <w:basedOn w:val="Normal"/>
+    <w:link w:val="Text1Char"/>
+    <w:qFormat/>
+    <w:rsid w:val="00f418dd"/>
+    <w:pPr/>
+    <w:rPr>
+      <w:rFonts w:eastAsia="Calibri" w:cs="Arial" w:eastAsiaTheme="minorHAnsi"/>
+      <w:sz w:val="24"/>
+      <w:szCs w:val="22"/>
+    </w:rPr>
+  </w:style>
+  <w:style w:type="paragraph" w:styleId="Annotationtext">
+    <w:name w:val="annotation text"/>
+    <w:basedOn w:val="Normal"/>
+    <w:link w:val="KommentartextZchn"/>
+    <w:uiPriority w:val="99"/>
+    <w:semiHidden/>
+    <w:unhideWhenUsed/>
+    <w:qFormat/>
+    <w:rsid w:val="009201fc"/>
+    <w:pPr/>
+    <w:rPr>
+      <w:szCs w:val="20"/>
+    </w:rPr>
+  </w:style>
+  <w:style w:type="paragraph" w:styleId="Annotationsubject">
+    <w:name w:val="annotation subject"/>
+    <w:basedOn w:val="Annotationtext"/>
+    <w:next w:val="Annotationtext"/>
+    <w:link w:val="KommentarthemaZchn"/>
+    <w:uiPriority w:val="99"/>
+    <w:semiHidden/>
+    <w:unhideWhenUsed/>
+    <w:qFormat/>
+    <w:rsid w:val="009201fc"/>
+    <w:pPr/>
+    <w:rPr>
+      <w:b/>
+      <w:bCs/>
+    </w:rPr>
+  </w:style>
+  <w:style w:type="paragraph" w:styleId="BalloonText">
+    <w:name w:val="Balloon Text"/>
+    <w:basedOn w:val="Normal"/>
+    <w:link w:val="SprechblasentextZchn"/>
+    <w:uiPriority w:val="99"/>
+    <w:semiHidden/>
+    <w:unhideWhenUsed/>
+    <w:qFormat/>
+    <w:rsid w:val="009201fc"/>
+    <w:pPr>
+      <w:spacing w:before="0" w:after="0"/>
+    </w:pPr>
+    <w:rPr>
+      <w:rFonts w:ascii="Segoe UI" w:hAnsi="Segoe UI" w:cs="Segoe UI"/>
+      <w:sz w:val="18"/>
+      <w:szCs w:val="18"/>
+    </w:rPr>
+  </w:style>
+  <w:style w:type="paragraph" w:styleId="Contenudetableau" w:customStyle="1">
+    <w:name w:val="Contenu de tableau"/>
+    <w:basedOn w:val="Normal"/>
+    <w:qFormat/>
+    <w:pPr>
+      <w:suppressLineNumbers/>
+    </w:pPr>
+    <w:rPr/>
+  </w:style>
+  <w:style w:type="paragraph" w:styleId="Titredetableau" w:customStyle="1">
+    <w:name w:val="Titre de tableau"/>
+    <w:basedOn w:val="Contenudetableau"/>
+    <w:qFormat/>
+    <w:pPr>
+      <w:jc w:val="center"/>
+    </w:pPr>
+    <w:rPr>
+      <w:b/>
+      <w:bCs/>
+    </w:rPr>
+  </w:style>
+  <w:style w:type="numbering" w:styleId="NoList" w:default="1">
+    <w:name w:val="No List"/>
+    <w:uiPriority w:val="99"/>
+    <w:semiHidden/>
+    <w:unhideWhenUsed/>
+    <w:qFormat/>
   </w:style>
   <w:style w:type="table" w:default="1" w:styleId="NormaleTabelle">
     <w:name w:val="Normal Table"/>
@@ -1979,7 +3029,6 @@
     <w:semiHidden/>
     <w:unhideWhenUsed/>
     <w:tblPr>
-      <w:tblInd w:w="0" w:type="dxa"/>
       <w:tblCellMar>
         <w:top w:w="0" w:type="dxa"/>
         <w:left w:w="108" w:type="dxa"/>
@@ -1988,618 +3037,19 @@
       </w:tblCellMar>
     </w:tblPr>
   </w:style>
-  <w:style w:type="numbering" w:default="1" w:styleId="KeineListe">
-    <w:name w:val="No List"/>
-    <w:uiPriority w:val="99"/>
-    <w:semiHidden/>
-    <w:unhideWhenUsed/>
-  </w:style>
-  <w:style w:type="character" w:customStyle="1" w:styleId="PagedeGardeChar">
-    <w:name w:val="PagedeGarde Char"/>
-    <w:link w:val="PagedeGarde"/>
-    <w:qFormat/>
-    <w:rsid w:val="008013DD"/>
-    <w:rPr>
-      <w:rFonts w:ascii="Arial" w:eastAsia="Times New Roman" w:hAnsi="Arial" w:cs="Times New Roman"/>
-      <w:b/>
-      <w:smallCaps/>
-      <w:sz w:val="32"/>
-      <w:szCs w:val="20"/>
-    </w:rPr>
-  </w:style>
-  <w:style w:type="character" w:customStyle="1" w:styleId="En-tteCar">
-    <w:name w:val="En-tête Car"/>
-    <w:basedOn w:val="Absatz-Standardschriftart"/>
-    <w:uiPriority w:val="99"/>
-    <w:qFormat/>
-    <w:rsid w:val="008013DD"/>
-    <w:rPr>
-      <w:rFonts w:ascii="Arial" w:eastAsia="Times New Roman" w:hAnsi="Arial" w:cs="Times New Roman"/>
-      <w:sz w:val="24"/>
-      <w:szCs w:val="24"/>
-    </w:rPr>
-  </w:style>
-  <w:style w:type="character" w:customStyle="1" w:styleId="FuzeileZchn">
-    <w:name w:val="Fußzeile Zchn"/>
-    <w:basedOn w:val="Absatz-Standardschriftart"/>
-    <w:link w:val="Fuzeile"/>
-    <w:uiPriority w:val="99"/>
-    <w:qFormat/>
-    <w:rsid w:val="008013DD"/>
-    <w:rPr>
-      <w:rFonts w:ascii="Arial" w:eastAsia="Times New Roman" w:hAnsi="Arial" w:cs="Times New Roman"/>
-      <w:sz w:val="24"/>
-      <w:szCs w:val="24"/>
-    </w:rPr>
-  </w:style>
-  <w:style w:type="character" w:customStyle="1" w:styleId="berschrift1Zchn">
-    <w:name w:val="Überschrift 1 Zchn"/>
-    <w:basedOn w:val="Absatz-Standardschriftart"/>
-    <w:link w:val="berschrift1"/>
-    <w:qFormat/>
-    <w:rsid w:val="008C1D12"/>
-    <w:rPr>
-      <w:rFonts w:ascii="Arial" w:eastAsia="Times New Roman" w:hAnsi="Arial" w:cs="Times New Roman"/>
-      <w:b/>
-      <w:smallCaps/>
-      <w:sz w:val="28"/>
-      <w:szCs w:val="20"/>
-    </w:rPr>
-  </w:style>
-  <w:style w:type="character" w:customStyle="1" w:styleId="berschrift2Zchn">
-    <w:name w:val="Überschrift 2 Zchn"/>
-    <w:basedOn w:val="Absatz-Standardschriftart"/>
-    <w:link w:val="berschrift2"/>
-    <w:qFormat/>
-    <w:rsid w:val="00656205"/>
-    <w:rPr>
-      <w:rFonts w:ascii="Arial" w:eastAsia="Times New Roman" w:hAnsi="Arial" w:cs="Times New Roman"/>
-      <w:b/>
-      <w:smallCaps/>
-      <w:sz w:val="26"/>
-      <w:szCs w:val="20"/>
-      <w:lang w:val="fr-FR"/>
-    </w:rPr>
-  </w:style>
-  <w:style w:type="character" w:customStyle="1" w:styleId="berschrift3Zchn">
-    <w:name w:val="Überschrift 3 Zchn"/>
-    <w:basedOn w:val="Absatz-Standardschriftart"/>
-    <w:link w:val="berschrift3"/>
-    <w:qFormat/>
-    <w:rsid w:val="00AE5E0C"/>
-    <w:rPr>
-      <w:rFonts w:ascii="Arial" w:eastAsia="Times New Roman" w:hAnsi="Arial" w:cs="Times New Roman"/>
-      <w:b/>
-      <w:sz w:val="20"/>
-      <w:szCs w:val="20"/>
-      <w:lang w:val="fr-BE" w:eastAsia="x-none"/>
-    </w:rPr>
-  </w:style>
-  <w:style w:type="character" w:customStyle="1" w:styleId="berschrift4Zchn">
-    <w:name w:val="Überschrift 4 Zchn"/>
-    <w:basedOn w:val="Absatz-Standardschriftart"/>
-    <w:link w:val="berschrift4"/>
-    <w:qFormat/>
-    <w:rsid w:val="00AE5E0C"/>
-    <w:rPr>
-      <w:rFonts w:ascii="Arial" w:eastAsia="Times New Roman" w:hAnsi="Arial" w:cs="Times New Roman"/>
-      <w:b/>
-      <w:bCs/>
-      <w:sz w:val="20"/>
-      <w:szCs w:val="28"/>
-    </w:rPr>
-  </w:style>
-  <w:style w:type="character" w:customStyle="1" w:styleId="berschrift5Zchn">
-    <w:name w:val="Überschrift 5 Zchn"/>
-    <w:basedOn w:val="Absatz-Standardschriftart"/>
-    <w:link w:val="berschrift5"/>
-    <w:qFormat/>
-    <w:rsid w:val="00AE5E0C"/>
-    <w:rPr>
-      <w:rFonts w:ascii="Arial" w:eastAsia="Times New Roman" w:hAnsi="Arial" w:cs="Times New Roman"/>
-      <w:b/>
-      <w:bCs/>
-      <w:iCs/>
-      <w:sz w:val="20"/>
-      <w:szCs w:val="26"/>
-    </w:rPr>
-  </w:style>
-  <w:style w:type="character" w:customStyle="1" w:styleId="berschrift6Zchn">
-    <w:name w:val="Überschrift 6 Zchn"/>
-    <w:basedOn w:val="Absatz-Standardschriftart"/>
-    <w:link w:val="berschrift6"/>
-    <w:qFormat/>
-    <w:rsid w:val="00AE5E0C"/>
-    <w:rPr>
-      <w:rFonts w:ascii="Arial" w:eastAsia="Times New Roman" w:hAnsi="Arial" w:cs="Times New Roman"/>
-      <w:b/>
-      <w:bCs/>
-      <w:sz w:val="20"/>
-    </w:rPr>
-  </w:style>
-  <w:style w:type="character" w:customStyle="1" w:styleId="berschrift7Zchn">
-    <w:name w:val="Überschrift 7 Zchn"/>
-    <w:basedOn w:val="Absatz-Standardschriftart"/>
-    <w:link w:val="berschrift7"/>
-    <w:qFormat/>
-    <w:rsid w:val="00AE5E0C"/>
-    <w:rPr>
-      <w:rFonts w:ascii="Arial" w:eastAsia="Times New Roman" w:hAnsi="Arial" w:cs="Times New Roman"/>
-      <w:sz w:val="20"/>
-      <w:szCs w:val="24"/>
-    </w:rPr>
-  </w:style>
-  <w:style w:type="character" w:customStyle="1" w:styleId="berschrift8Zchn">
-    <w:name w:val="Überschrift 8 Zchn"/>
-    <w:basedOn w:val="Absatz-Standardschriftart"/>
-    <w:link w:val="berschrift8"/>
-    <w:qFormat/>
-    <w:rsid w:val="00AE5E0C"/>
-    <w:rPr>
-      <w:rFonts w:ascii="Arial" w:eastAsia="Times New Roman" w:hAnsi="Arial" w:cs="Times New Roman"/>
-      <w:iCs/>
-      <w:sz w:val="20"/>
-      <w:szCs w:val="24"/>
-    </w:rPr>
-  </w:style>
-  <w:style w:type="character" w:customStyle="1" w:styleId="berschrift9Zchn">
-    <w:name w:val="Überschrift 9 Zchn"/>
-    <w:basedOn w:val="Absatz-Standardschriftart"/>
-    <w:link w:val="berschrift9"/>
-    <w:qFormat/>
-    <w:rsid w:val="00AE5E0C"/>
-    <w:rPr>
-      <w:rFonts w:ascii="Arial" w:eastAsia="Times New Roman" w:hAnsi="Arial" w:cs="Arial"/>
-      <w:sz w:val="20"/>
-    </w:rPr>
-  </w:style>
-  <w:style w:type="character" w:customStyle="1" w:styleId="Hyperlink1">
-    <w:name w:val="Hyperlink1"/>
-    <w:uiPriority w:val="99"/>
-    <w:rsid w:val="00AE5E0C"/>
-    <w:rPr>
-      <w:rFonts w:cs="Times New Roman"/>
-      <w:color w:val="0000FF"/>
-      <w:u w:val="single"/>
-    </w:rPr>
-  </w:style>
-  <w:style w:type="character" w:customStyle="1" w:styleId="tlid-translation">
-    <w:name w:val="tlid-translation"/>
-    <w:basedOn w:val="Absatz-Standardschriftart"/>
-    <w:qFormat/>
-    <w:rsid w:val="00794224"/>
-  </w:style>
-  <w:style w:type="character" w:customStyle="1" w:styleId="Text1Char">
-    <w:name w:val="Text 1 Char"/>
-    <w:link w:val="Text1"/>
-    <w:qFormat/>
-    <w:locked/>
-    <w:rsid w:val="00F418DD"/>
-    <w:rPr>
-      <w:rFonts w:ascii="Arial" w:hAnsi="Arial" w:cs="Arial"/>
-      <w:sz w:val="24"/>
-    </w:rPr>
-  </w:style>
-  <w:style w:type="character" w:styleId="Kommentarzeichen">
-    <w:name w:val="annotation reference"/>
-    <w:basedOn w:val="Absatz-Standardschriftart"/>
-    <w:uiPriority w:val="99"/>
-    <w:semiHidden/>
-    <w:unhideWhenUsed/>
-    <w:qFormat/>
-    <w:rsid w:val="009201FC"/>
-    <w:rPr>
-      <w:sz w:val="16"/>
-      <w:szCs w:val="16"/>
-    </w:rPr>
-  </w:style>
-  <w:style w:type="character" w:customStyle="1" w:styleId="KommentartextZchn">
-    <w:name w:val="Kommentartext Zchn"/>
-    <w:basedOn w:val="Absatz-Standardschriftart"/>
-    <w:link w:val="Kommentartext"/>
-    <w:uiPriority w:val="99"/>
-    <w:semiHidden/>
-    <w:qFormat/>
-    <w:rsid w:val="009201FC"/>
-    <w:rPr>
-      <w:rFonts w:ascii="Arial" w:eastAsia="Times New Roman" w:hAnsi="Arial" w:cs="Times New Roman"/>
-      <w:sz w:val="20"/>
-      <w:szCs w:val="20"/>
-    </w:rPr>
-  </w:style>
-  <w:style w:type="character" w:customStyle="1" w:styleId="KommentarthemaZchn">
-    <w:name w:val="Kommentarthema Zchn"/>
-    <w:basedOn w:val="KommentartextZchn"/>
-    <w:link w:val="Kommentarthema"/>
-    <w:uiPriority w:val="99"/>
-    <w:semiHidden/>
-    <w:qFormat/>
-    <w:rsid w:val="009201FC"/>
-    <w:rPr>
-      <w:rFonts w:ascii="Arial" w:eastAsia="Times New Roman" w:hAnsi="Arial" w:cs="Times New Roman"/>
-      <w:b/>
-      <w:bCs/>
-      <w:sz w:val="20"/>
-      <w:szCs w:val="20"/>
-    </w:rPr>
-  </w:style>
-  <w:style w:type="character" w:customStyle="1" w:styleId="SprechblasentextZchn">
-    <w:name w:val="Sprechblasentext Zchn"/>
-    <w:basedOn w:val="Absatz-Standardschriftart"/>
-    <w:link w:val="Sprechblasentext"/>
-    <w:uiPriority w:val="99"/>
-    <w:semiHidden/>
-    <w:qFormat/>
-    <w:rsid w:val="009201FC"/>
-    <w:rPr>
-      <w:rFonts w:ascii="Segoe UI" w:eastAsia="Times New Roman" w:hAnsi="Segoe UI" w:cs="Segoe UI"/>
-      <w:sz w:val="18"/>
-      <w:szCs w:val="18"/>
-    </w:rPr>
-  </w:style>
-  <w:style w:type="paragraph" w:customStyle="1" w:styleId="Titre">
-    <w:name w:val="Titre"/>
-    <w:basedOn w:val="Standard"/>
-    <w:next w:val="Textkrper"/>
-    <w:qFormat/>
-    <w:pPr>
-      <w:keepNext/>
-      <w:spacing w:before="240"/>
-    </w:pPr>
-    <w:rPr>
-      <w:rFonts w:ascii="Liberation Sans" w:eastAsia="Noto Sans CJK SC" w:hAnsi="Liberation Sans" w:cs="Lohit Devanagari"/>
-      <w:sz w:val="28"/>
-      <w:szCs w:val="28"/>
-    </w:rPr>
-  </w:style>
-  <w:style w:type="paragraph" w:styleId="Textkrper">
-    <w:name w:val="Body Text"/>
-    <w:basedOn w:val="Standard"/>
-    <w:pPr>
-      <w:spacing w:before="0" w:after="140" w:line="276" w:lineRule="auto"/>
-    </w:pPr>
-  </w:style>
-  <w:style w:type="paragraph" w:styleId="Liste">
-    <w:name w:val="List"/>
-    <w:basedOn w:val="Textkrper"/>
-    <w:rPr>
-      <w:rFonts w:cs="Lohit Devanagari"/>
-    </w:rPr>
-  </w:style>
-  <w:style w:type="paragraph" w:styleId="Beschriftung">
-    <w:name w:val="caption"/>
-    <w:basedOn w:val="Standard"/>
-    <w:next w:val="Standard"/>
-    <w:qFormat/>
-    <w:rsid w:val="008013DD"/>
-    <w:pPr>
-      <w:spacing w:before="0"/>
-      <w:ind w:left="142"/>
-      <w:jc w:val="center"/>
-    </w:pPr>
-    <w:rPr>
-      <w:i/>
-      <w:iCs/>
-      <w:sz w:val="22"/>
-      <w:szCs w:val="20"/>
-      <w:lang w:val="fr-FR"/>
-    </w:rPr>
-  </w:style>
-  <w:style w:type="paragraph" w:customStyle="1" w:styleId="Index">
-    <w:name w:val="Index"/>
-    <w:basedOn w:val="Standard"/>
-    <w:qFormat/>
-    <w:pPr>
-      <w:suppressLineNumbers/>
-    </w:pPr>
-    <w:rPr>
-      <w:rFonts w:cs="Lohit Devanagari"/>
-    </w:rPr>
-  </w:style>
-  <w:style w:type="paragraph" w:customStyle="1" w:styleId="PagedeGarde">
-    <w:name w:val="PagedeGarde"/>
-    <w:basedOn w:val="Standard"/>
-    <w:link w:val="PagedeGardeChar"/>
-    <w:qFormat/>
-    <w:rsid w:val="008013DD"/>
-    <w:pPr>
-      <w:keepNext/>
-      <w:pBdr>
-        <w:bottom w:val="single" w:sz="4" w:space="1" w:color="000000"/>
-      </w:pBdr>
-      <w:spacing w:before="240"/>
-    </w:pPr>
-    <w:rPr>
-      <w:b/>
-      <w:smallCaps/>
-      <w:sz w:val="32"/>
-      <w:szCs w:val="20"/>
-    </w:rPr>
-  </w:style>
-  <w:style w:type="paragraph" w:customStyle="1" w:styleId="En-tteetpieddepage">
-    <w:name w:val="En-tête et pied de page"/>
-    <w:basedOn w:val="Standard"/>
-    <w:qFormat/>
-  </w:style>
-  <w:style w:type="paragraph" w:styleId="Kopfzeile">
-    <w:name w:val="header"/>
-    <w:basedOn w:val="Standard"/>
-    <w:uiPriority w:val="99"/>
-    <w:unhideWhenUsed/>
-    <w:rsid w:val="008013DD"/>
-    <w:pPr>
-      <w:tabs>
-        <w:tab w:val="center" w:pos="4536"/>
-        <w:tab w:val="right" w:pos="9072"/>
-      </w:tabs>
-      <w:spacing w:before="0" w:after="0"/>
-    </w:pPr>
-  </w:style>
-  <w:style w:type="paragraph" w:styleId="Fuzeile">
-    <w:name w:val="footer"/>
-    <w:basedOn w:val="Standard"/>
-    <w:link w:val="FuzeileZchn"/>
-    <w:uiPriority w:val="99"/>
-    <w:unhideWhenUsed/>
-    <w:rsid w:val="008013DD"/>
-    <w:pPr>
-      <w:tabs>
-        <w:tab w:val="center" w:pos="4536"/>
-        <w:tab w:val="right" w:pos="9072"/>
-      </w:tabs>
-      <w:spacing w:before="0" w:after="0"/>
-    </w:pPr>
-  </w:style>
-  <w:style w:type="paragraph" w:customStyle="1" w:styleId="ContrleTitre">
-    <w:name w:val="Contrôle_Titre"/>
-    <w:basedOn w:val="Standard"/>
-    <w:uiPriority w:val="99"/>
-    <w:qFormat/>
-    <w:rsid w:val="00AE5E0C"/>
-    <w:pPr>
-      <w:spacing w:before="60" w:after="60"/>
-      <w:ind w:left="34"/>
-      <w:jc w:val="left"/>
-    </w:pPr>
-    <w:rPr>
-      <w:b/>
-      <w:szCs w:val="20"/>
-      <w:lang w:val="fr-FR" w:eastAsia="fr-FR"/>
-    </w:rPr>
-  </w:style>
-  <w:style w:type="paragraph" w:customStyle="1" w:styleId="ContrleTexteG">
-    <w:name w:val="Contrôle_Texte_G"/>
-    <w:basedOn w:val="ContrleTitre"/>
-    <w:uiPriority w:val="99"/>
-    <w:qFormat/>
-    <w:rsid w:val="00AE5E0C"/>
-    <w:rPr>
-      <w:b w:val="0"/>
-    </w:rPr>
-  </w:style>
-  <w:style w:type="paragraph" w:styleId="Verzeichnis1">
-    <w:name w:val="toc 1"/>
-    <w:basedOn w:val="Standard"/>
-    <w:next w:val="Standard"/>
-    <w:autoRedefine/>
-    <w:uiPriority w:val="39"/>
-    <w:rsid w:val="00AE5E0C"/>
-    <w:pPr>
-      <w:tabs>
-        <w:tab w:val="left" w:pos="400"/>
-        <w:tab w:val="right" w:leader="dot" w:pos="9360"/>
-      </w:tabs>
-      <w:spacing w:after="60"/>
-      <w:ind w:right="-2"/>
-    </w:pPr>
-    <w:rPr>
-      <w:b/>
-      <w:bCs/>
-      <w:sz w:val="22"/>
-      <w:szCs w:val="22"/>
-      <w:lang w:val="en-US"/>
-    </w:rPr>
-  </w:style>
-  <w:style w:type="paragraph" w:styleId="Verzeichnis2">
-    <w:name w:val="toc 2"/>
-    <w:basedOn w:val="Standard"/>
-    <w:next w:val="Standard"/>
-    <w:autoRedefine/>
-    <w:uiPriority w:val="39"/>
-    <w:rsid w:val="00AE5E0C"/>
-    <w:pPr>
-      <w:tabs>
-        <w:tab w:val="left" w:pos="567"/>
-        <w:tab w:val="right" w:leader="dot" w:pos="11340"/>
-      </w:tabs>
-      <w:spacing w:before="40" w:after="80"/>
-      <w:ind w:left="426" w:right="-2"/>
-    </w:pPr>
-    <w:rPr>
-      <w:sz w:val="22"/>
-      <w:szCs w:val="22"/>
-      <w:lang w:val="en-US"/>
-    </w:rPr>
-  </w:style>
-  <w:style w:type="paragraph" w:customStyle="1" w:styleId="Autrestitres">
-    <w:name w:val="Autres titres"/>
-    <w:basedOn w:val="Standard"/>
-    <w:uiPriority w:val="99"/>
-    <w:qFormat/>
-    <w:rsid w:val="00AE5E0C"/>
-    <w:pPr>
-      <w:keepLines/>
-      <w:tabs>
-        <w:tab w:val="left" w:pos="863"/>
-      </w:tabs>
-      <w:spacing w:line="300" w:lineRule="atLeast"/>
-      <w:jc w:val="center"/>
-    </w:pPr>
-    <w:rPr>
-      <w:b/>
-      <w:bCs/>
-      <w:sz w:val="32"/>
-      <w:szCs w:val="20"/>
-      <w:lang w:val="fr-FR" w:eastAsia="fr-FR"/>
-    </w:rPr>
-  </w:style>
-  <w:style w:type="paragraph" w:customStyle="1" w:styleId="PageDeGardeTitre">
-    <w:name w:val="PageDeGardeTitre"/>
-    <w:basedOn w:val="Standard"/>
-    <w:uiPriority w:val="99"/>
-    <w:qFormat/>
-    <w:rsid w:val="00AE5E0C"/>
-    <w:pPr>
-      <w:spacing w:before="0"/>
-      <w:jc w:val="left"/>
-    </w:pPr>
-    <w:rPr>
-      <w:b/>
-      <w:sz w:val="26"/>
-    </w:rPr>
-  </w:style>
-  <w:style w:type="paragraph" w:styleId="KeinLeerraum">
-    <w:name w:val="No Spacing"/>
-    <w:uiPriority w:val="1"/>
-    <w:qFormat/>
-    <w:rsid w:val="006B5AAD"/>
-    <w:pPr>
-      <w:jc w:val="both"/>
-    </w:pPr>
-    <w:rPr>
-      <w:rFonts w:ascii="Arial" w:eastAsia="Times New Roman" w:hAnsi="Arial" w:cs="Times New Roman"/>
-      <w:sz w:val="24"/>
-      <w:szCs w:val="24"/>
-    </w:rPr>
-  </w:style>
-  <w:style w:type="paragraph" w:styleId="Listenabsatz">
-    <w:name w:val="List Paragraph"/>
-    <w:basedOn w:val="Standard"/>
-    <w:uiPriority w:val="34"/>
-    <w:qFormat/>
-    <w:rsid w:val="005905D1"/>
-    <w:pPr>
-      <w:ind w:left="720"/>
-    </w:pPr>
-  </w:style>
-  <w:style w:type="paragraph" w:customStyle="1" w:styleId="Text2">
-    <w:name w:val="Text 2"/>
-    <w:basedOn w:val="Standard"/>
-    <w:qFormat/>
-    <w:rsid w:val="00AA2341"/>
-    <w:pPr>
-      <w:tabs>
-        <w:tab w:val="left" w:pos="2160"/>
-      </w:tabs>
-      <w:ind w:left="170"/>
-    </w:pPr>
-    <w:rPr>
-      <w:sz w:val="24"/>
-      <w:szCs w:val="20"/>
-    </w:rPr>
-  </w:style>
-  <w:style w:type="paragraph" w:customStyle="1" w:styleId="Default">
-    <w:name w:val="Default"/>
-    <w:qFormat/>
-    <w:rsid w:val="00363933"/>
-    <w:rPr>
-      <w:rFonts w:ascii="Arial" w:eastAsia="Calibri" w:hAnsi="Arial" w:cs="Arial"/>
-      <w:color w:val="000000"/>
-      <w:sz w:val="24"/>
-      <w:szCs w:val="24"/>
-    </w:rPr>
-  </w:style>
-  <w:style w:type="paragraph" w:customStyle="1" w:styleId="Text1">
-    <w:name w:val="Text 1"/>
-    <w:basedOn w:val="Standard"/>
-    <w:link w:val="Text1Char"/>
-    <w:qFormat/>
-    <w:rsid w:val="00F418DD"/>
-    <w:rPr>
-      <w:rFonts w:eastAsiaTheme="minorHAnsi" w:cs="Arial"/>
-      <w:sz w:val="24"/>
-      <w:szCs w:val="22"/>
-    </w:rPr>
-  </w:style>
-  <w:style w:type="paragraph" w:styleId="Kommentartext">
-    <w:name w:val="annotation text"/>
-    <w:basedOn w:val="Standard"/>
-    <w:link w:val="KommentartextZchn"/>
-    <w:uiPriority w:val="99"/>
-    <w:semiHidden/>
-    <w:unhideWhenUsed/>
-    <w:qFormat/>
-    <w:rsid w:val="009201FC"/>
-    <w:rPr>
-      <w:szCs w:val="20"/>
-    </w:rPr>
-  </w:style>
-  <w:style w:type="paragraph" w:styleId="Kommentarthema">
-    <w:name w:val="annotation subject"/>
-    <w:basedOn w:val="Kommentartext"/>
-    <w:next w:val="Kommentartext"/>
-    <w:link w:val="KommentarthemaZchn"/>
-    <w:uiPriority w:val="99"/>
-    <w:semiHidden/>
-    <w:unhideWhenUsed/>
-    <w:qFormat/>
-    <w:rsid w:val="009201FC"/>
-    <w:rPr>
-      <w:b/>
-      <w:bCs/>
-    </w:rPr>
-  </w:style>
-  <w:style w:type="paragraph" w:styleId="Sprechblasentext">
-    <w:name w:val="Balloon Text"/>
-    <w:basedOn w:val="Standard"/>
-    <w:link w:val="SprechblasentextZchn"/>
-    <w:uiPriority w:val="99"/>
-    <w:semiHidden/>
-    <w:unhideWhenUsed/>
-    <w:qFormat/>
-    <w:rsid w:val="009201FC"/>
-    <w:pPr>
-      <w:spacing w:before="0" w:after="0"/>
-    </w:pPr>
-    <w:rPr>
-      <w:rFonts w:ascii="Segoe UI" w:hAnsi="Segoe UI" w:cs="Segoe UI"/>
-      <w:sz w:val="18"/>
-      <w:szCs w:val="18"/>
-    </w:rPr>
-  </w:style>
-  <w:style w:type="paragraph" w:customStyle="1" w:styleId="Contenudetableau">
-    <w:name w:val="Contenu de tableau"/>
-    <w:basedOn w:val="Standard"/>
-    <w:qFormat/>
-    <w:pPr>
-      <w:suppressLineNumbers/>
-    </w:pPr>
-  </w:style>
-  <w:style w:type="paragraph" w:customStyle="1" w:styleId="Titredetableau">
-    <w:name w:val="Titre de tableau"/>
-    <w:basedOn w:val="Contenudetableau"/>
-    <w:qFormat/>
-    <w:pPr>
-      <w:jc w:val="center"/>
-    </w:pPr>
-    <w:rPr>
-      <w:b/>
-      <w:bCs/>
-    </w:rPr>
-  </w:style>
   <w:style w:type="table" w:styleId="Tabellenraster">
     <w:name w:val="Table Grid"/>
     <w:basedOn w:val="NormaleTabelle"/>
     <w:uiPriority w:val="39"/>
-    <w:rsid w:val="008013DD"/>
+    <w:rsid w:val="008013dd"/>
     <w:tblPr>
       <w:tblBorders>
-        <w:top w:val="single" w:sz="4" w:space="0" w:color="auto"/>
-        <w:left w:val="single" w:sz="4" w:space="0" w:color="auto"/>
-        <w:bottom w:val="single" w:sz="4" w:space="0" w:color="auto"/>
-        <w:right w:val="single" w:sz="4" w:space="0" w:color="auto"/>
-        <w:insideH w:val="single" w:sz="4" w:space="0" w:color="auto"/>
-        <w:insideV w:val="single" w:sz="4" w:space="0" w:color="auto"/>
+        <w:top w:val="single" w:color="auto" w:sz="4" w:space="0"/>
+        <w:left w:val="single" w:color="auto" w:sz="4" w:space="0"/>
+        <w:bottom w:val="single" w:color="auto" w:sz="4" w:space="0"/>
+        <w:right w:val="single" w:color="auto" w:sz="4" w:space="0"/>
+        <w:insideH w:val="single" w:color="auto" w:sz="4" w:space="0"/>
+        <w:insideV w:val="single" w:color="auto" w:sz="4" w:space="0"/>
       </w:tblBorders>
     </w:tblPr>
   </w:style>
@@ -2616,12 +3066,12 @@
       <w:tblStyleRowBandSize w:val="1"/>
       <w:tblStyleColBandSize w:val="1"/>
       <w:tblBorders>
-        <w:top w:val="single" w:sz="4" w:space="0" w:color="8EAADB" w:themeColor="accent1" w:themeTint="99"/>
-        <w:left w:val="single" w:sz="4" w:space="0" w:color="8EAADB" w:themeColor="accent1" w:themeTint="99"/>
-        <w:bottom w:val="single" w:sz="4" w:space="0" w:color="8EAADB" w:themeColor="accent1" w:themeTint="99"/>
-        <w:right w:val="single" w:sz="4" w:space="0" w:color="8EAADB" w:themeColor="accent1" w:themeTint="99"/>
-        <w:insideH w:val="single" w:sz="4" w:space="0" w:color="8EAADB" w:themeColor="accent1" w:themeTint="99"/>
-        <w:insideV w:val="single" w:sz="4" w:space="0" w:color="8EAADB" w:themeColor="accent1" w:themeTint="99"/>
+        <w:top w:val="single" w:color="8EAADB" w:themeColor="accent1" w:themeTint="99" w:sz="4" w:space="0"/>
+        <w:left w:val="single" w:color="8EAADB" w:themeColor="accent1" w:themeTint="99" w:sz="4" w:space="0"/>
+        <w:bottom w:val="single" w:color="8EAADB" w:themeColor="accent1" w:themeTint="99" w:sz="4" w:space="0"/>
+        <w:right w:val="single" w:color="8EAADB" w:themeColor="accent1" w:themeTint="99" w:sz="4" w:space="0"/>
+        <w:insideH w:val="single" w:color="8EAADB" w:themeColor="accent1" w:themeTint="99" w:sz="4" w:space="0"/>
+        <w:insideV w:val="single" w:color="8EAADB" w:themeColor="accent1" w:themeTint="99" w:sz="4" w:space="0"/>
       </w:tblBorders>
     </w:tblPr>
     <w:tblStylePr w:type="firstRow">
@@ -2633,10 +3083,10 @@
       <w:tblPr/>
       <w:tcPr>
         <w:tcBorders>
-          <w:top w:val="single" w:sz="4" w:space="0" w:color="4472C4" w:themeColor="accent1"/>
-          <w:left w:val="single" w:sz="4" w:space="0" w:color="4472C4" w:themeColor="accent1"/>
-          <w:bottom w:val="single" w:sz="4" w:space="0" w:color="4472C4" w:themeColor="accent1"/>
-          <w:right w:val="single" w:sz="4" w:space="0" w:color="4472C4" w:themeColor="accent1"/>
+          <w:top w:val="single" w:color="4472C4" w:themeColor="accent1" w:sz="4" w:space="0"/>
+          <w:left w:val="single" w:color="4472C4" w:themeColor="accent1" w:sz="4" w:space="0"/>
+          <w:bottom w:val="single" w:color="4472C4" w:themeColor="accent1" w:sz="4" w:space="0"/>
+          <w:right w:val="single" w:color="4472C4" w:themeColor="accent1" w:sz="4" w:space="0"/>
           <w:insideH w:val="nil"/>
           <w:insideV w:val="nil"/>
         </w:tcBorders>
@@ -2651,7 +3101,7 @@
       <w:tblPr/>
       <w:tcPr>
         <w:tcBorders>
-          <w:top w:val="double" w:sz="4" w:space="0" w:color="4472C4" w:themeColor="accent1"/>
+          <w:top w:val="double" w:color="4472C4" w:themeColor="accent1" w:sz="4" w:space="0"/>
         </w:tcBorders>
       </w:tcPr>
     </w:tblStylePr>
@@ -2660,12 +3110,14 @@
         <w:b/>
         <w:bCs/>
       </w:rPr>
+      <w:tblPr/>
     </w:tblStylePr>
     <w:tblStylePr w:type="lastCol">
       <w:rPr>
         <w:b/>
         <w:bCs/>
       </w:rPr>
+      <w:tblPr/>
     </w:tblStylePr>
     <w:tblStylePr w:type="band1Vert">
       <w:tblPr/>
@@ -2979,11 +3431,12 @@
 </file>
 
 <file path=customXml/item1.xml><?xml version="1.0" encoding="utf-8"?>
-<p:properties xmlns:p="http://schemas.microsoft.com/office/2006/metadata/properties" xmlns:xsi="http://www.w3.org/2001/XMLSchema-instance" xmlns:pc="http://schemas.microsoft.com/office/infopath/2007/PartnerControls">
-  <documentManagement>
-    <_Flow_SignoffStatus xmlns="bd5dd908-5589-4e0b-a354-263378d181fe" xsi:nil="true"/>
-  </documentManagement>
-</p:properties>
+<?mso-contentType ?>
+<FormTemplates xmlns="http://schemas.microsoft.com/sharepoint/v3/contenttype/forms">
+  <Display>DocumentLibraryForm</Display>
+  <Edit>DocumentLibraryForm</Edit>
+  <New>DocumentLibraryForm</New>
+</FormTemplates>
 </file>
 
 <file path=customXml/item2.xml><?xml version="1.0" encoding="utf-8"?>
@@ -3198,12 +3651,11 @@
 </file>
 
 <file path=customXml/item3.xml><?xml version="1.0" encoding="utf-8"?>
-<?mso-contentType ?>
-<FormTemplates xmlns="http://schemas.microsoft.com/sharepoint/v3/contenttype/forms">
-  <Display>DocumentLibraryForm</Display>
-  <Edit>DocumentLibraryForm</Edit>
-  <New>DocumentLibraryForm</New>
-</FormTemplates>
+<p:properties xmlns:p="http://schemas.microsoft.com/office/2006/metadata/properties" xmlns:xsi="http://www.w3.org/2001/XMLSchema-instance" xmlns:pc="http://schemas.microsoft.com/office/infopath/2007/PartnerControls">
+  <documentManagement>
+    <_Flow_SignoffStatus xmlns="bd5dd908-5589-4e0b-a354-263378d181fe" xsi:nil="true"/>
+  </documentManagement>
+</p:properties>
 </file>
 
 <file path=customXml/item4.xml><?xml version="1.0" encoding="utf-8"?>
@@ -3211,11 +3663,9 @@
 </file>
 
 <file path=customXml/itemProps1.xml><?xml version="1.0" encoding="utf-8"?>
-<ds:datastoreItem xmlns:ds="http://schemas.openxmlformats.org/officeDocument/2006/customXml" ds:itemID="{2287D455-5AC4-4B5E-9A20-01072FF417BF}">
+<ds:datastoreItem xmlns:ds="http://schemas.openxmlformats.org/officeDocument/2006/customXml" ds:itemID="{FC74D700-E61B-4AA2-A9FB-37DD77747AAA}">
   <ds:schemaRefs>
-    <ds:schemaRef ds:uri="http://schemas.microsoft.com/office/2006/metadata/properties"/>
-    <ds:schemaRef ds:uri="http://schemas.microsoft.com/office/infopath/2007/PartnerControls"/>
-    <ds:schemaRef ds:uri="bd5dd908-5589-4e0b-a354-263378d181fe"/>
+    <ds:schemaRef ds:uri="http://schemas.microsoft.com/sharepoint/v3/contenttype/forms"/>
   </ds:schemaRefs>
 </ds:datastoreItem>
 </file>
@@ -3240,9 +3690,11 @@
 </file>
 
 <file path=customXml/itemProps3.xml><?xml version="1.0" encoding="utf-8"?>
-<ds:datastoreItem xmlns:ds="http://schemas.openxmlformats.org/officeDocument/2006/customXml" ds:itemID="{FC74D700-E61B-4AA2-A9FB-37DD77747AAA}">
+<ds:datastoreItem xmlns:ds="http://schemas.openxmlformats.org/officeDocument/2006/customXml" ds:itemID="{2287D455-5AC4-4B5E-9A20-01072FF417BF}">
   <ds:schemaRefs>
-    <ds:schemaRef ds:uri="http://schemas.microsoft.com/sharepoint/v3/contenttype/forms"/>
+    <ds:schemaRef ds:uri="http://schemas.microsoft.com/office/2006/metadata/properties"/>
+    <ds:schemaRef ds:uri="http://schemas.microsoft.com/office/infopath/2007/PartnerControls"/>
+    <ds:schemaRef ds:uri="bd5dd908-5589-4e0b-a354-263378d181fe"/>
   </ds:schemaRefs>
 </ds:datastoreItem>
 </file>

</xml_diff>